<commit_message>
🍻 fix annotation, time to rest
</commit_message>
<xml_diff>
--- a/cp/documents/annotation.docx
+++ b/cp/documents/annotation.docx
@@ -1,8 +1,8 @@
 
 <file path=word/document.xml><?xml version="1.0" encoding="utf-8"?>
-<w:document xmlns:wpc="http://schemas.microsoft.com/office/word/2010/wordprocessingCanvas" xmlns:cx="http://schemas.microsoft.com/office/drawing/2014/chartex" xmlns:cx1="http://schemas.microsoft.com/office/drawing/2015/9/8/chartex" xmlns:mc="http://schemas.openxmlformats.org/markup-compatibility/2006" xmlns:o="urn:schemas-microsoft-com:office:office" xmlns:r="http://schemas.openxmlformats.org/officeDocument/2006/relationships" xmlns:m="http://schemas.openxmlformats.org/officeDocument/2006/math" xmlns:v="urn:schemas-microsoft-com:vml" xmlns:wp14="http://schemas.microsoft.com/office/word/2010/wordprocessingDrawing" xmlns:wp="http://schemas.openxmlformats.org/drawingml/2006/wordprocessingDrawing" xmlns:w10="urn:schemas-microsoft-com:office:word" xmlns:w="http://schemas.openxmlformats.org/wordprocessingml/2006/main" xmlns:w14="http://schemas.microsoft.com/office/word/2010/wordml" xmlns:w15="http://schemas.microsoft.com/office/word/2012/wordml" xmlns:w16se="http://schemas.microsoft.com/office/word/2015/wordml/symex" xmlns:wpg="http://schemas.microsoft.com/office/word/2010/wordprocessingGroup" xmlns:wpi="http://schemas.microsoft.com/office/word/2010/wordprocessingInk" xmlns:wne="http://schemas.microsoft.com/office/word/2006/wordml" xmlns:wps="http://schemas.microsoft.com/office/word/2010/wordprocessingShape" mc:Ignorable="w14 w15 w16se wp14">
+<w:document xmlns:wpc="http://schemas.microsoft.com/office/word/2010/wordprocessingCanvas" xmlns:cx="http://schemas.microsoft.com/office/drawing/2014/chartex" xmlns:cx1="http://schemas.microsoft.com/office/drawing/2015/9/8/chartex" xmlns:cx2="http://schemas.microsoft.com/office/drawing/2015/10/21/chartex" xmlns:cx3="http://schemas.microsoft.com/office/drawing/2016/5/9/chartex" xmlns:cx4="http://schemas.microsoft.com/office/drawing/2016/5/10/chartex" xmlns:cx5="http://schemas.microsoft.com/office/drawing/2016/5/11/chartex" xmlns:cx6="http://schemas.microsoft.com/office/drawing/2016/5/12/chartex" xmlns:cx7="http://schemas.microsoft.com/office/drawing/2016/5/13/chartex" xmlns:cx8="http://schemas.microsoft.com/office/drawing/2016/5/14/chartex" xmlns:mc="http://schemas.openxmlformats.org/markup-compatibility/2006" xmlns:aink="http://schemas.microsoft.com/office/drawing/2016/ink" xmlns:am3d="http://schemas.microsoft.com/office/drawing/2017/model3d" xmlns:o="urn:schemas-microsoft-com:office:office" xmlns:r="http://schemas.openxmlformats.org/officeDocument/2006/relationships" xmlns:m="http://schemas.openxmlformats.org/officeDocument/2006/math" xmlns:v="urn:schemas-microsoft-com:vml" xmlns:wp14="http://schemas.microsoft.com/office/word/2010/wordprocessingDrawing" xmlns:wp="http://schemas.openxmlformats.org/drawingml/2006/wordprocessingDrawing" xmlns:w10="urn:schemas-microsoft-com:office:word" xmlns:w="http://schemas.openxmlformats.org/wordprocessingml/2006/main" xmlns:w14="http://schemas.microsoft.com/office/word/2010/wordml" xmlns:w15="http://schemas.microsoft.com/office/word/2012/wordml" xmlns:w16cex="http://schemas.microsoft.com/office/word/2018/wordml/cex" xmlns:w16cid="http://schemas.microsoft.com/office/word/2016/wordml/cid" xmlns:w16="http://schemas.microsoft.com/office/word/2018/wordml" xmlns:w16se="http://schemas.microsoft.com/office/word/2015/wordml/symex" xmlns:wpg="http://schemas.microsoft.com/office/word/2010/wordprocessingGroup" xmlns:wpi="http://schemas.microsoft.com/office/word/2010/wordprocessingInk" xmlns:wne="http://schemas.microsoft.com/office/word/2006/wordml" xmlns:wps="http://schemas.microsoft.com/office/word/2010/wordprocessingShape" mc:Ignorable="w14 w15 w16se w16cid w16 w16cex wp14">
   <w:body>
-    <w:p xmlns:wp14="http://schemas.microsoft.com/office/word/2010/wordml" wp14:textId="77777777">
+    <w:p>
       <w:pPr>
         <w:autoSpaceDE w:val="0"/>
         <w:autoSpaceDN w:val="0"/>
@@ -15,10 +15,9 @@
           <w:bCs/>
           <w:sz w:val="24"/>
           <w:szCs w:val="24"/>
+          <w:lang w:val="ru-RU"/>
         </w:rPr>
       </w:pPr>
-      <w:bookmarkStart w:name="_GoBack" w:id="0"/>
-      <w:bookmarkEnd w:id="0"/>
       <w:r>
         <w:rPr>
           <w:rFonts w:ascii="Times New Roman" w:hAnsi="Times New Roman" w:cs="Times New Roman"/>
@@ -26,11 +25,12 @@
           <w:bCs/>
           <w:sz w:val="24"/>
           <w:szCs w:val="24"/>
+          <w:lang w:val="ru-RU"/>
         </w:rPr>
         <w:t>НАЦИОНАЛЬНЫЙ ИССЛЕДОВАТЕЛЬСКИЙ УНИВЕРСИТЕТ ИТМО</w:t>
       </w:r>
     </w:p>
-    <w:p xmlns:wp14="http://schemas.microsoft.com/office/word/2010/wordml" wp14:textId="77777777">
+    <w:p>
       <w:pPr>
         <w:autoSpaceDE w:val="0"/>
         <w:autoSpaceDN w:val="0"/>
@@ -43,10 +43,11 @@
           <w:bCs/>
           <w:sz w:val="28"/>
           <w:szCs w:val="28"/>
+          <w:lang w:val="ru-RU"/>
         </w:rPr>
       </w:pPr>
     </w:p>
-    <w:p xmlns:wp14="http://schemas.microsoft.com/office/word/2010/wordml" wp14:textId="77777777">
+    <w:p>
       <w:pPr>
         <w:autoSpaceDE w:val="0"/>
         <w:autoSpaceDN w:val="0"/>
@@ -59,6 +60,7 @@
           <w:bCs/>
           <w:sz w:val="28"/>
           <w:szCs w:val="28"/>
+          <w:lang w:val="ru-RU"/>
         </w:rPr>
       </w:pPr>
       <w:r>
@@ -68,11 +70,12 @@
           <w:bCs/>
           <w:sz w:val="28"/>
           <w:szCs w:val="28"/>
+          <w:lang w:val="ru-RU"/>
         </w:rPr>
         <w:t>АННОТАЦИЯ НА КУРСОВОЙ ПРОЕКТ (РАБОТУ)</w:t>
       </w:r>
     </w:p>
-    <w:p xmlns:wp14="http://schemas.microsoft.com/office/word/2010/wordml" wp14:textId="77777777">
+    <w:p>
       <w:pPr>
         <w:autoSpaceDE w:val="0"/>
         <w:autoSpaceDN w:val="0"/>
@@ -85,6 +88,7 @@
           <w:bCs/>
           <w:sz w:val="28"/>
           <w:szCs w:val="28"/>
+          <w:lang w:val="ru-RU"/>
         </w:rPr>
       </w:pPr>
     </w:p>
@@ -98,13 +102,7 @@
         <w:gridCol w:w="2660"/>
         <w:gridCol w:w="7087"/>
       </w:tblGrid>
-      <w:tr xmlns:wp14="http://schemas.microsoft.com/office/word/2010/wordml" wp14:textId="77777777">
-        <w:tblPrEx>
-          <w:tblCellMar>
-            <w:top w:w="0" w:type="dxa"/>
-            <w:bottom w:w="0" w:type="dxa"/>
-          </w:tblCellMar>
-        </w:tblPrEx>
+      <w:tr>
         <w:tc>
           <w:tcPr>
             <w:tcW w:w="2660" w:type="dxa"/>
@@ -115,7 +113,7 @@
               <w:right w:val="nil"/>
             </w:tcBorders>
           </w:tcPr>
-          <w:p wp14:textId="77777777">
+          <w:p>
             <w:pPr>
               <w:autoSpaceDE w:val="0"/>
               <w:autoSpaceDN w:val="0"/>
@@ -128,6 +126,7 @@
                 <w:szCs w:val="28"/>
               </w:rPr>
             </w:pPr>
+            <w:proofErr w:type="spellStart"/>
             <w:r>
               <w:rPr>
                 <w:rFonts w:ascii="Times New Roman" w:hAnsi="Times New Roman" w:cs="Times New Roman"/>
@@ -136,6 +135,7 @@
               </w:rPr>
               <w:t>Студент</w:t>
             </w:r>
+            <w:proofErr w:type="spellEnd"/>
           </w:p>
         </w:tc>
         <w:tc>
@@ -144,11 +144,11 @@
             <w:tcBorders>
               <w:top w:val="nil"/>
               <w:left w:val="nil"/>
-              <w:bottom w:val="single" w:color="auto" w:sz="4" w:space="0"/>
-              <w:right w:val="nil"/>
-            </w:tcBorders>
-          </w:tcPr>
-          <w:p wp14:textId="77777777">
+              <w:bottom w:val="single" w:sz="4" w:space="0" w:color="auto"/>
+              <w:right w:val="nil"/>
+            </w:tcBorders>
+          </w:tcPr>
+          <w:p>
             <w:pPr>
               <w:autoSpaceDE w:val="0"/>
               <w:autoSpaceDN w:val="0"/>
@@ -163,26 +163,32 @@
                 <w:szCs w:val="28"/>
               </w:rPr>
             </w:pPr>
-            <w:r>
-              <w:rPr>
-                <w:rFonts w:ascii="Times New Roman" w:hAnsi="Times New Roman" w:cs="Times New Roman"/>
-                <w:i/>
-                <w:iCs/>
-                <w:sz w:val="28"/>
-                <w:szCs w:val="28"/>
-              </w:rPr>
-              <w:t xml:space="preserve"> Глаголев М. Д.</w:t>
+            <w:proofErr w:type="spellStart"/>
+            <w:r>
+              <w:rPr>
+                <w:rFonts w:ascii="Times New Roman" w:hAnsi="Times New Roman" w:cs="Times New Roman"/>
+                <w:i/>
+                <w:iCs/>
+                <w:sz w:val="28"/>
+                <w:szCs w:val="28"/>
+              </w:rPr>
+              <w:t>Глаголев</w:t>
+            </w:r>
+            <w:proofErr w:type="spellEnd"/>
+            <w:r>
+              <w:rPr>
+                <w:rFonts w:ascii="Times New Roman" w:hAnsi="Times New Roman" w:cs="Times New Roman"/>
+                <w:i/>
+                <w:iCs/>
+                <w:sz w:val="28"/>
+                <w:szCs w:val="28"/>
+              </w:rPr>
+              <w:t xml:space="preserve"> М. Д.</w:t>
             </w:r>
           </w:p>
         </w:tc>
       </w:tr>
-      <w:tr xmlns:wp14="http://schemas.microsoft.com/office/word/2010/wordml" wp14:textId="77777777">
-        <w:tblPrEx>
-          <w:tblCellMar>
-            <w:top w:w="0" w:type="dxa"/>
-            <w:bottom w:w="0" w:type="dxa"/>
-          </w:tblCellMar>
-        </w:tblPrEx>
+      <w:tr>
         <w:tc>
           <w:tcPr>
             <w:tcW w:w="2660" w:type="dxa"/>
@@ -193,7 +199,7 @@
               <w:right w:val="nil"/>
             </w:tcBorders>
           </w:tcPr>
-          <w:p wp14:textId="77777777">
+          <w:p>
             <w:pPr>
               <w:autoSpaceDE w:val="0"/>
               <w:autoSpaceDN w:val="0"/>
@@ -206,6 +212,7 @@
                 <w:szCs w:val="28"/>
               </w:rPr>
             </w:pPr>
+            <w:proofErr w:type="spellStart"/>
             <w:r>
               <w:rPr>
                 <w:rFonts w:ascii="Times New Roman" w:hAnsi="Times New Roman" w:cs="Times New Roman"/>
@@ -214,6 +221,7 @@
               </w:rPr>
               <w:t>Факультет</w:t>
             </w:r>
+            <w:proofErr w:type="spellEnd"/>
           </w:p>
         </w:tc>
         <w:tc>
@@ -222,11 +230,11 @@
             <w:tcBorders>
               <w:top w:val="nil"/>
               <w:left w:val="nil"/>
-              <w:bottom w:val="single" w:color="auto" w:sz="4" w:space="0"/>
-              <w:right w:val="nil"/>
-            </w:tcBorders>
-          </w:tcPr>
-          <w:p wp14:textId="77777777">
+              <w:bottom w:val="single" w:sz="4" w:space="0" w:color="auto"/>
+              <w:right w:val="nil"/>
+            </w:tcBorders>
+          </w:tcPr>
+          <w:p>
             <w:pPr>
               <w:autoSpaceDE w:val="0"/>
               <w:autoSpaceDN w:val="0"/>
@@ -241,26 +249,66 @@
                 <w:szCs w:val="28"/>
               </w:rPr>
             </w:pPr>
-            <w:r>
-              <w:rPr>
-                <w:rFonts w:ascii="Times New Roman" w:hAnsi="Times New Roman" w:cs="Times New Roman"/>
-                <w:i/>
-                <w:iCs/>
-                <w:sz w:val="28"/>
-                <w:szCs w:val="28"/>
-              </w:rPr>
-              <w:t>Информационных технологий и программирования</w:t>
-            </w:r>
+            <w:proofErr w:type="spellStart"/>
+            <w:r>
+              <w:rPr>
+                <w:rFonts w:ascii="Times New Roman" w:hAnsi="Times New Roman" w:cs="Times New Roman"/>
+                <w:i/>
+                <w:iCs/>
+                <w:sz w:val="28"/>
+                <w:szCs w:val="28"/>
+              </w:rPr>
+              <w:t>Информационных</w:t>
+            </w:r>
+            <w:proofErr w:type="spellEnd"/>
+            <w:r>
+              <w:rPr>
+                <w:rFonts w:ascii="Times New Roman" w:hAnsi="Times New Roman" w:cs="Times New Roman"/>
+                <w:i/>
+                <w:iCs/>
+                <w:sz w:val="28"/>
+                <w:szCs w:val="28"/>
+              </w:rPr>
+              <w:t xml:space="preserve"> </w:t>
+            </w:r>
+            <w:proofErr w:type="spellStart"/>
+            <w:r>
+              <w:rPr>
+                <w:rFonts w:ascii="Times New Roman" w:hAnsi="Times New Roman" w:cs="Times New Roman"/>
+                <w:i/>
+                <w:iCs/>
+                <w:sz w:val="28"/>
+                <w:szCs w:val="28"/>
+              </w:rPr>
+              <w:t>технологий</w:t>
+            </w:r>
+            <w:proofErr w:type="spellEnd"/>
+            <w:r>
+              <w:rPr>
+                <w:rFonts w:ascii="Times New Roman" w:hAnsi="Times New Roman" w:cs="Times New Roman"/>
+                <w:i/>
+                <w:iCs/>
+                <w:sz w:val="28"/>
+                <w:szCs w:val="28"/>
+              </w:rPr>
+              <w:t xml:space="preserve"> и </w:t>
+            </w:r>
+            <w:proofErr w:type="spellStart"/>
+            <w:r>
+              <w:rPr>
+                <w:rFonts w:ascii="Times New Roman" w:hAnsi="Times New Roman" w:cs="Times New Roman"/>
+                <w:i/>
+                <w:iCs/>
+                <w:sz w:val="28"/>
+                <w:szCs w:val="28"/>
+              </w:rPr>
+              <w:t>программирования</w:t>
+            </w:r>
+            <w:proofErr w:type="spellEnd"/>
           </w:p>
         </w:tc>
       </w:tr>
-      <w:tr xmlns:wp14="http://schemas.microsoft.com/office/word/2010/wordml" wp14:textId="77777777">
-        <w:tblPrEx>
-          <w:tblCellMar>
-            <w:top w:w="0" w:type="dxa"/>
-            <w:bottom w:w="0" w:type="dxa"/>
-          </w:tblCellMar>
-        </w:tblPrEx>
+      <w:tr>
         <w:tc>
           <w:tcPr>
             <w:tcW w:w="2660" w:type="dxa"/>
@@ -271,7 +319,7 @@
               <w:right w:val="nil"/>
             </w:tcBorders>
           </w:tcPr>
-          <w:p wp14:textId="77777777">
+          <w:p>
             <w:pPr>
               <w:autoSpaceDE w:val="0"/>
               <w:autoSpaceDN w:val="0"/>
@@ -284,6 +332,7 @@
                 <w:szCs w:val="28"/>
               </w:rPr>
             </w:pPr>
+            <w:proofErr w:type="spellStart"/>
             <w:r>
               <w:rPr>
                 <w:rFonts w:ascii="Times New Roman" w:hAnsi="Times New Roman" w:cs="Times New Roman"/>
@@ -292,6 +341,7 @@
               </w:rPr>
               <w:t>Группа</w:t>
             </w:r>
+            <w:proofErr w:type="spellEnd"/>
           </w:p>
         </w:tc>
         <w:tc>
@@ -300,11 +350,11 @@
             <w:tcBorders>
               <w:top w:val="nil"/>
               <w:left w:val="nil"/>
-              <w:bottom w:val="single" w:color="auto" w:sz="4" w:space="0"/>
-              <w:right w:val="nil"/>
-            </w:tcBorders>
-          </w:tcPr>
-          <w:p wp14:textId="77777777">
+              <w:bottom w:val="single" w:sz="4" w:space="0" w:color="auto"/>
+              <w:right w:val="nil"/>
+            </w:tcBorders>
+          </w:tcPr>
+          <w:p>
             <w:pPr>
               <w:autoSpaceDE w:val="0"/>
               <w:autoSpaceDN w:val="0"/>
@@ -332,13 +382,7 @@
           </w:p>
         </w:tc>
       </w:tr>
-      <w:tr xmlns:wp14="http://schemas.microsoft.com/office/word/2010/wordml" wp14:textId="77777777">
-        <w:tblPrEx>
-          <w:tblCellMar>
-            <w:top w:w="0" w:type="dxa"/>
-            <w:bottom w:w="0" w:type="dxa"/>
-          </w:tblCellMar>
-        </w:tblPrEx>
+      <w:tr>
         <w:tc>
           <w:tcPr>
             <w:tcW w:w="2660" w:type="dxa"/>
@@ -349,7 +393,7 @@
               <w:right w:val="nil"/>
             </w:tcBorders>
           </w:tcPr>
-          <w:p wp14:textId="77777777">
+          <w:p>
             <w:pPr>
               <w:autoSpaceDE w:val="0"/>
               <w:autoSpaceDN w:val="0"/>
@@ -362,6 +406,7 @@
                 <w:szCs w:val="28"/>
               </w:rPr>
             </w:pPr>
+            <w:proofErr w:type="spellStart"/>
             <w:r>
               <w:rPr>
                 <w:rFonts w:ascii="Times New Roman" w:hAnsi="Times New Roman" w:cs="Times New Roman"/>
@@ -370,6 +415,7 @@
               </w:rPr>
               <w:t>Направление</w:t>
             </w:r>
+            <w:proofErr w:type="spellEnd"/>
           </w:p>
         </w:tc>
         <w:tc>
@@ -378,11 +424,11 @@
             <w:tcBorders>
               <w:top w:val="nil"/>
               <w:left w:val="nil"/>
-              <w:bottom w:val="single" w:color="auto" w:sz="4" w:space="0"/>
-              <w:right w:val="nil"/>
-            </w:tcBorders>
-          </w:tcPr>
-          <w:p wp14:textId="77777777">
+              <w:bottom w:val="single" w:sz="4" w:space="0" w:color="auto"/>
+              <w:right w:val="nil"/>
+            </w:tcBorders>
+          </w:tcPr>
+          <w:p>
             <w:pPr>
               <w:autoSpaceDE w:val="0"/>
               <w:autoSpaceDN w:val="0"/>
@@ -403,18 +449,68 @@
                 <w:sz w:val="28"/>
                 <w:szCs w:val="28"/>
               </w:rPr>
-              <w:t>01.03.02 Прикладная математика и информатика</w:t>
-            </w:r>
+              <w:t>01.03.02 </w:t>
+            </w:r>
+            <w:proofErr w:type="spellStart"/>
+            <w:r>
+              <w:rPr>
+                <w:rFonts w:ascii="Times New Roman" w:hAnsi="Times New Roman" w:cs="Times New Roman"/>
+                <w:i/>
+                <w:iCs/>
+                <w:sz w:val="28"/>
+                <w:szCs w:val="28"/>
+              </w:rPr>
+              <w:t>Прикладная</w:t>
+            </w:r>
+            <w:proofErr w:type="spellEnd"/>
+            <w:r>
+              <w:rPr>
+                <w:rFonts w:ascii="Times New Roman" w:hAnsi="Times New Roman" w:cs="Times New Roman"/>
+                <w:i/>
+                <w:iCs/>
+                <w:sz w:val="28"/>
+                <w:szCs w:val="28"/>
+              </w:rPr>
+              <w:t xml:space="preserve"> </w:t>
+            </w:r>
+            <w:proofErr w:type="spellStart"/>
+            <w:r>
+              <w:rPr>
+                <w:rFonts w:ascii="Times New Roman" w:hAnsi="Times New Roman" w:cs="Times New Roman"/>
+                <w:i/>
+                <w:iCs/>
+                <w:sz w:val="28"/>
+                <w:szCs w:val="28"/>
+              </w:rPr>
+              <w:t>математика</w:t>
+            </w:r>
+            <w:proofErr w:type="spellEnd"/>
+            <w:r>
+              <w:rPr>
+                <w:rFonts w:ascii="Times New Roman" w:hAnsi="Times New Roman" w:cs="Times New Roman"/>
+                <w:i/>
+                <w:iCs/>
+                <w:sz w:val="28"/>
+                <w:szCs w:val="28"/>
+              </w:rPr>
+              <w:t xml:space="preserve"> и </w:t>
+            </w:r>
+            <w:proofErr w:type="spellStart"/>
+            <w:r>
+              <w:rPr>
+                <w:rFonts w:ascii="Times New Roman" w:hAnsi="Times New Roman" w:cs="Times New Roman"/>
+                <w:i/>
+                <w:iCs/>
+                <w:sz w:val="28"/>
+                <w:szCs w:val="28"/>
+              </w:rPr>
+              <w:t>информатика</w:t>
+            </w:r>
+            <w:proofErr w:type="spellEnd"/>
           </w:p>
         </w:tc>
       </w:tr>
-      <w:tr xmlns:wp14="http://schemas.microsoft.com/office/word/2010/wordml" wp14:textId="77777777">
-        <w:tblPrEx>
-          <w:tblCellMar>
-            <w:top w:w="0" w:type="dxa"/>
-            <w:bottom w:w="0" w:type="dxa"/>
-          </w:tblCellMar>
-        </w:tblPrEx>
+      <w:tr>
         <w:tc>
           <w:tcPr>
             <w:tcW w:w="2660" w:type="dxa"/>
@@ -425,7 +521,7 @@
               <w:right w:val="nil"/>
             </w:tcBorders>
           </w:tcPr>
-          <w:p wp14:textId="77777777">
+          <w:p>
             <w:pPr>
               <w:autoSpaceDE w:val="0"/>
               <w:autoSpaceDN w:val="0"/>
@@ -438,6 +534,7 @@
                 <w:szCs w:val="28"/>
               </w:rPr>
             </w:pPr>
+            <w:proofErr w:type="spellStart"/>
             <w:r>
               <w:rPr>
                 <w:rFonts w:ascii="Times New Roman" w:hAnsi="Times New Roman" w:cs="Times New Roman"/>
@@ -446,6 +543,7 @@
               </w:rPr>
               <w:t>Руководитель</w:t>
             </w:r>
+            <w:proofErr w:type="spellEnd"/>
           </w:p>
         </w:tc>
         <w:tc>
@@ -454,11 +552,11 @@
             <w:tcBorders>
               <w:top w:val="nil"/>
               <w:left w:val="nil"/>
-              <w:bottom w:val="single" w:color="auto" w:sz="4" w:space="0"/>
-              <w:right w:val="nil"/>
-            </w:tcBorders>
-          </w:tcPr>
-          <w:p wp14:textId="77777777">
+              <w:bottom w:val="single" w:sz="4" w:space="0" w:color="auto"/>
+              <w:right w:val="nil"/>
+            </w:tcBorders>
+          </w:tcPr>
+          <w:p>
             <w:pPr>
               <w:autoSpaceDE w:val="0"/>
               <w:autoSpaceDN w:val="0"/>
@@ -473,36 +571,76 @@
                 <w:szCs w:val="28"/>
               </w:rPr>
             </w:pPr>
-            <w:r>
-              <w:rPr>
-                <w:rFonts w:ascii="Times New Roman" w:hAnsi="Times New Roman" w:cs="Times New Roman"/>
-                <w:i/>
-                <w:iCs/>
-                <w:sz w:val="28"/>
-                <w:szCs w:val="28"/>
-              </w:rPr>
-              <w:t>Се</w:t>
-            </w:r>
-            <w:r>
-              <w:rPr>
-                <w:rFonts w:ascii="Times New Roman" w:hAnsi="Times New Roman" w:cs="Times New Roman"/>
-                <w:i/>
-                <w:iCs/>
-                <w:sz w:val="28"/>
-                <w:szCs w:val="28"/>
-              </w:rPr>
-              <w:t>галь А.С., к.ф.-м.н., тьютор ФИТиП</w:t>
+            <w:proofErr w:type="spellStart"/>
+            <w:r>
+              <w:rPr>
+                <w:rFonts w:ascii="Times New Roman" w:hAnsi="Times New Roman" w:cs="Times New Roman"/>
+                <w:i/>
+                <w:iCs/>
+                <w:sz w:val="28"/>
+                <w:szCs w:val="28"/>
+              </w:rPr>
+              <w:t>Сегаль</w:t>
+            </w:r>
+            <w:proofErr w:type="spellEnd"/>
+            <w:r>
+              <w:rPr>
+                <w:rFonts w:ascii="Times New Roman" w:hAnsi="Times New Roman" w:cs="Times New Roman"/>
+                <w:i/>
+                <w:iCs/>
+                <w:sz w:val="28"/>
+                <w:szCs w:val="28"/>
+              </w:rPr>
+              <w:t xml:space="preserve"> А.С., к.ф.-</w:t>
+            </w:r>
+            <w:proofErr w:type="spellStart"/>
+            <w:r>
+              <w:rPr>
+                <w:rFonts w:ascii="Times New Roman" w:hAnsi="Times New Roman" w:cs="Times New Roman"/>
+                <w:i/>
+                <w:iCs/>
+                <w:sz w:val="28"/>
+                <w:szCs w:val="28"/>
+              </w:rPr>
+              <w:t>м.н</w:t>
+            </w:r>
+            <w:proofErr w:type="spellEnd"/>
+            <w:r>
+              <w:rPr>
+                <w:rFonts w:ascii="Times New Roman" w:hAnsi="Times New Roman" w:cs="Times New Roman"/>
+                <w:i/>
+                <w:iCs/>
+                <w:sz w:val="28"/>
+                <w:szCs w:val="28"/>
+              </w:rPr>
+              <w:t xml:space="preserve">., </w:t>
+            </w:r>
+            <w:proofErr w:type="spellStart"/>
+            <w:r>
+              <w:rPr>
+                <w:rFonts w:ascii="Times New Roman" w:hAnsi="Times New Roman" w:cs="Times New Roman"/>
+                <w:i/>
+                <w:iCs/>
+                <w:sz w:val="28"/>
+                <w:szCs w:val="28"/>
+              </w:rPr>
+              <w:t>тьютор</w:t>
+            </w:r>
+            <w:proofErr w:type="spellEnd"/>
+            <w:r>
+              <w:rPr>
+                <w:rFonts w:ascii="Times New Roman" w:hAnsi="Times New Roman" w:cs="Times New Roman"/>
+                <w:i/>
+                <w:iCs/>
+                <w:sz w:val="28"/>
+                <w:szCs w:val="28"/>
+              </w:rPr>
+              <w:t xml:space="preserve"> ФИТиП</w:t>
             </w:r>
           </w:p>
         </w:tc>
       </w:tr>
-      <w:tr xmlns:wp14="http://schemas.microsoft.com/office/word/2010/wordml" wp14:textId="77777777">
-        <w:tblPrEx>
-          <w:tblCellMar>
-            <w:top w:w="0" w:type="dxa"/>
-            <w:bottom w:w="0" w:type="dxa"/>
-          </w:tblCellMar>
-        </w:tblPrEx>
+      <w:tr>
         <w:tc>
           <w:tcPr>
             <w:tcW w:w="2660" w:type="dxa"/>
@@ -513,7 +651,7 @@
               <w:right w:val="nil"/>
             </w:tcBorders>
           </w:tcPr>
-          <w:p wp14:textId="77777777">
+          <w:p>
             <w:pPr>
               <w:autoSpaceDE w:val="0"/>
               <w:autoSpaceDN w:val="0"/>
@@ -526,13 +664,23 @@
                 <w:szCs w:val="28"/>
               </w:rPr>
             </w:pPr>
-            <w:r>
-              <w:rPr>
-                <w:rFonts w:ascii="Times New Roman" w:hAnsi="Times New Roman" w:cs="Times New Roman"/>
-                <w:sz w:val="28"/>
-                <w:szCs w:val="28"/>
-              </w:rPr>
-              <w:t xml:space="preserve">Дисциплина </w:t>
+            <w:proofErr w:type="spellStart"/>
+            <w:r>
+              <w:rPr>
+                <w:rFonts w:ascii="Times New Roman" w:hAnsi="Times New Roman" w:cs="Times New Roman"/>
+                <w:sz w:val="28"/>
+                <w:szCs w:val="28"/>
+              </w:rPr>
+              <w:t>Дисциплина</w:t>
+            </w:r>
+            <w:proofErr w:type="spellEnd"/>
+            <w:r>
+              <w:rPr>
+                <w:rFonts w:ascii="Times New Roman" w:hAnsi="Times New Roman" w:cs="Times New Roman"/>
+                <w:sz w:val="28"/>
+                <w:szCs w:val="28"/>
+              </w:rPr>
+              <w:t xml:space="preserve"> </w:t>
             </w:r>
           </w:p>
         </w:tc>
@@ -540,44 +688,62 @@
           <w:tcPr>
             <w:tcW w:w="7087" w:type="dxa"/>
             <w:tcBorders>
-              <w:top w:val="single" w:color="auto" w:sz="4" w:space="0"/>
-              <w:left w:val="nil"/>
-              <w:bottom w:val="single" w:color="auto" w:sz="4" w:space="0"/>
-              <w:right w:val="nil"/>
-            </w:tcBorders>
-          </w:tcPr>
-          <w:p wp14:textId="77777777">
-            <w:pPr>
-              <w:autoSpaceDE w:val="0"/>
-              <w:autoSpaceDN w:val="0"/>
-              <w:adjustRightInd w:val="0"/>
-              <w:spacing w:after="0" w:line="240" w:lineRule="auto"/>
-              <w:rPr>
-                <w:rFonts w:ascii="Times New Roman" w:hAnsi="Times New Roman" w:cs="Times New Roman"/>
-                <w:sz w:val="28"/>
-                <w:szCs w:val="28"/>
-              </w:rPr>
-            </w:pPr>
-            <w:r>
-              <w:rPr>
-                <w:rFonts w:ascii="Times New Roman" w:hAnsi="Times New Roman" w:cs="Times New Roman"/>
-                <w:i/>
-                <w:iCs/>
-                <w:sz w:val="28"/>
-                <w:szCs w:val="28"/>
-              </w:rPr>
-              <w:t>Численные методы</w:t>
-            </w:r>
+              <w:top w:val="single" w:sz="4" w:space="0" w:color="auto"/>
+              <w:left w:val="nil"/>
+              <w:bottom w:val="single" w:sz="4" w:space="0" w:color="auto"/>
+              <w:right w:val="nil"/>
+            </w:tcBorders>
+          </w:tcPr>
+          <w:p>
+            <w:pPr>
+              <w:autoSpaceDE w:val="0"/>
+              <w:autoSpaceDN w:val="0"/>
+              <w:adjustRightInd w:val="0"/>
+              <w:spacing w:after="0" w:line="240" w:lineRule="auto"/>
+              <w:rPr>
+                <w:rFonts w:ascii="Times New Roman" w:hAnsi="Times New Roman" w:cs="Times New Roman"/>
+                <w:sz w:val="28"/>
+                <w:szCs w:val="28"/>
+              </w:rPr>
+            </w:pPr>
+            <w:proofErr w:type="spellStart"/>
+            <w:r>
+              <w:rPr>
+                <w:rFonts w:ascii="Times New Roman" w:hAnsi="Times New Roman" w:cs="Times New Roman"/>
+                <w:i/>
+                <w:iCs/>
+                <w:sz w:val="28"/>
+                <w:szCs w:val="28"/>
+              </w:rPr>
+              <w:t>Численные</w:t>
+            </w:r>
+            <w:proofErr w:type="spellEnd"/>
+            <w:r>
+              <w:rPr>
+                <w:rFonts w:ascii="Times New Roman" w:hAnsi="Times New Roman" w:cs="Times New Roman"/>
+                <w:i/>
+                <w:iCs/>
+                <w:sz w:val="28"/>
+                <w:szCs w:val="28"/>
+              </w:rPr>
+              <w:t xml:space="preserve"> </w:t>
+            </w:r>
+            <w:proofErr w:type="spellStart"/>
+            <w:r>
+              <w:rPr>
+                <w:rFonts w:ascii="Times New Roman" w:hAnsi="Times New Roman" w:cs="Times New Roman"/>
+                <w:i/>
+                <w:iCs/>
+                <w:sz w:val="28"/>
+                <w:szCs w:val="28"/>
+              </w:rPr>
+              <w:t>методы</w:t>
+            </w:r>
+            <w:proofErr w:type="spellEnd"/>
           </w:p>
         </w:tc>
       </w:tr>
-      <w:tr xmlns:wp14="http://schemas.microsoft.com/office/word/2010/wordml" wp14:textId="77777777">
-        <w:tblPrEx>
-          <w:tblCellMar>
-            <w:top w:w="0" w:type="dxa"/>
-            <w:bottom w:w="0" w:type="dxa"/>
-          </w:tblCellMar>
-        </w:tblPrEx>
+      <w:tr>
         <w:tc>
           <w:tcPr>
             <w:tcW w:w="2660" w:type="dxa"/>
@@ -588,7 +754,7 @@
               <w:right w:val="nil"/>
             </w:tcBorders>
           </w:tcPr>
-          <w:p wp14:textId="77777777">
+          <w:p>
             <w:pPr>
               <w:autoSpaceDE w:val="0"/>
               <w:autoSpaceDN w:val="0"/>
@@ -601,27 +767,47 @@
                 <w:szCs w:val="28"/>
               </w:rPr>
             </w:pPr>
-            <w:r>
-              <w:rPr>
-                <w:rFonts w:ascii="Times New Roman" w:hAnsi="Times New Roman" w:cs="Times New Roman"/>
-                <w:sz w:val="28"/>
-                <w:szCs w:val="28"/>
-              </w:rPr>
-              <w:t>Наименование темы</w:t>
-            </w:r>
+            <w:proofErr w:type="spellStart"/>
+            <w:r>
+              <w:rPr>
+                <w:rFonts w:ascii="Times New Roman" w:hAnsi="Times New Roman" w:cs="Times New Roman"/>
+                <w:sz w:val="28"/>
+                <w:szCs w:val="28"/>
+              </w:rPr>
+              <w:t>Наименование</w:t>
+            </w:r>
+            <w:proofErr w:type="spellEnd"/>
+            <w:r>
+              <w:rPr>
+                <w:rFonts w:ascii="Times New Roman" w:hAnsi="Times New Roman" w:cs="Times New Roman"/>
+                <w:sz w:val="28"/>
+                <w:szCs w:val="28"/>
+              </w:rPr>
+              <w:t xml:space="preserve"> </w:t>
+            </w:r>
+            <w:proofErr w:type="spellStart"/>
+            <w:r>
+              <w:rPr>
+                <w:rFonts w:ascii="Times New Roman" w:hAnsi="Times New Roman" w:cs="Times New Roman"/>
+                <w:sz w:val="28"/>
+                <w:szCs w:val="28"/>
+              </w:rPr>
+              <w:t>темы</w:t>
+            </w:r>
+            <w:proofErr w:type="spellEnd"/>
           </w:p>
         </w:tc>
         <w:tc>
           <w:tcPr>
             <w:tcW w:w="7087" w:type="dxa"/>
             <w:tcBorders>
-              <w:top w:val="single" w:color="auto" w:sz="4" w:space="0"/>
-              <w:left w:val="nil"/>
-              <w:bottom w:val="single" w:color="auto" w:sz="4" w:space="0"/>
-              <w:right w:val="nil"/>
-            </w:tcBorders>
-          </w:tcPr>
-          <w:p wp14:textId="77777777">
+              <w:top w:val="single" w:sz="4" w:space="0" w:color="auto"/>
+              <w:left w:val="nil"/>
+              <w:bottom w:val="single" w:sz="4" w:space="0" w:color="auto"/>
+              <w:right w:val="nil"/>
+            </w:tcBorders>
+          </w:tcPr>
+          <w:p>
             <w:pPr>
               <w:autoSpaceDE w:val="0"/>
               <w:autoSpaceDN w:val="0"/>
@@ -636,6 +822,7 @@
                 <w:szCs w:val="28"/>
               </w:rPr>
             </w:pPr>
+            <w:proofErr w:type="spellStart"/>
             <w:r>
               <w:rPr>
                 <w:rFonts w:ascii="Times New Roman" w:hAnsi="Times New Roman" w:cs="Times New Roman"/>
@@ -645,18 +832,85 @@
                 <w:sz w:val="27"/>
                 <w:szCs w:val="27"/>
               </w:rPr>
-              <w:t>Моделирование роста монокристаллического твердого</w:t>
-            </w:r>
+              <w:t>Моделирование</w:t>
+            </w:r>
+            <w:proofErr w:type="spellEnd"/>
+            <w:r>
+              <w:rPr>
+                <w:rFonts w:ascii="Times New Roman" w:hAnsi="Times New Roman" w:cs="Times New Roman"/>
+                <w:i/>
+                <w:iCs/>
+                <w:color w:val="000000"/>
+                <w:sz w:val="27"/>
+                <w:szCs w:val="27"/>
+              </w:rPr>
+              <w:t xml:space="preserve"> </w:t>
+            </w:r>
+            <w:proofErr w:type="spellStart"/>
+            <w:r>
+              <w:rPr>
+                <w:rFonts w:ascii="Times New Roman" w:hAnsi="Times New Roman" w:cs="Times New Roman"/>
+                <w:i/>
+                <w:iCs/>
+                <w:color w:val="000000"/>
+                <w:sz w:val="27"/>
+                <w:szCs w:val="27"/>
+              </w:rPr>
+              <w:t>роста</w:t>
+            </w:r>
+            <w:proofErr w:type="spellEnd"/>
+            <w:r>
+              <w:rPr>
+                <w:rFonts w:ascii="Times New Roman" w:hAnsi="Times New Roman" w:cs="Times New Roman"/>
+                <w:i/>
+                <w:iCs/>
+                <w:color w:val="000000"/>
+                <w:sz w:val="27"/>
+                <w:szCs w:val="27"/>
+              </w:rPr>
+              <w:t xml:space="preserve"> </w:t>
+            </w:r>
+            <w:proofErr w:type="spellStart"/>
+            <w:r>
+              <w:rPr>
+                <w:rFonts w:ascii="Times New Roman" w:hAnsi="Times New Roman" w:cs="Times New Roman"/>
+                <w:i/>
+                <w:iCs/>
+                <w:color w:val="000000"/>
+                <w:sz w:val="27"/>
+                <w:szCs w:val="27"/>
+              </w:rPr>
+              <w:t>монокристаллического</w:t>
+            </w:r>
+            <w:proofErr w:type="spellEnd"/>
+            <w:r>
+              <w:rPr>
+                <w:rFonts w:ascii="Times New Roman" w:hAnsi="Times New Roman" w:cs="Times New Roman"/>
+                <w:i/>
+                <w:iCs/>
+                <w:color w:val="000000"/>
+                <w:sz w:val="27"/>
+                <w:szCs w:val="27"/>
+              </w:rPr>
+              <w:t xml:space="preserve"> </w:t>
+            </w:r>
+            <w:proofErr w:type="spellStart"/>
+            <w:r>
+              <w:rPr>
+                <w:rFonts w:ascii="Times New Roman" w:hAnsi="Times New Roman" w:cs="Times New Roman"/>
+                <w:i/>
+                <w:iCs/>
+                <w:color w:val="000000"/>
+                <w:sz w:val="27"/>
+                <w:szCs w:val="27"/>
+              </w:rPr>
+              <w:t>твердого</w:t>
+            </w:r>
+            <w:proofErr w:type="spellEnd"/>
           </w:p>
         </w:tc>
       </w:tr>
-      <w:tr xmlns:wp14="http://schemas.microsoft.com/office/word/2010/wordml" wp14:textId="77777777">
-        <w:tblPrEx>
-          <w:tblCellMar>
-            <w:top w:w="0" w:type="dxa"/>
-            <w:bottom w:w="0" w:type="dxa"/>
-          </w:tblCellMar>
-        </w:tblPrEx>
+      <w:tr>
         <w:tc>
           <w:tcPr>
             <w:tcW w:w="9747" w:type="dxa"/>
@@ -664,11 +918,11 @@
             <w:tcBorders>
               <w:top w:val="nil"/>
               <w:left w:val="nil"/>
-              <w:bottom w:val="single" w:color="auto" w:sz="4" w:space="0"/>
-              <w:right w:val="nil"/>
-            </w:tcBorders>
-          </w:tcPr>
-          <w:p wp14:textId="77777777">
+              <w:bottom w:val="single" w:sz="4" w:space="0" w:color="auto"/>
+              <w:right w:val="nil"/>
+            </w:tcBorders>
+          </w:tcPr>
+          <w:p>
             <w:pPr>
               <w:autoSpaceDE w:val="0"/>
               <w:autoSpaceDN w:val="0"/>
@@ -681,17 +935,30 @@
                 <w:sz w:val="28"/>
                 <w:szCs w:val="28"/>
                 <w:highlight w:val="yellow"/>
-              </w:rPr>
-            </w:pPr>
-            <w:r>
-              <w:rPr>
-                <w:rFonts w:ascii="Times New Roman" w:hAnsi="Times New Roman" w:cs="Times New Roman"/>
-                <w:i/>
-                <w:iCs/>
-                <w:sz w:val="28"/>
-                <w:szCs w:val="28"/>
-              </w:rPr>
-              <w:t>раствора Al</w:t>
+                <w:lang w:val="ru-RU"/>
+              </w:rPr>
+            </w:pPr>
+            <w:r>
+              <w:rPr>
+                <w:rFonts w:ascii="Times New Roman" w:hAnsi="Times New Roman" w:cs="Times New Roman"/>
+                <w:i/>
+                <w:iCs/>
+                <w:sz w:val="28"/>
+                <w:szCs w:val="28"/>
+                <w:lang w:val="ru-RU"/>
+              </w:rPr>
+              <w:t xml:space="preserve">раствора </w:t>
+            </w:r>
+            <w:proofErr w:type="spellStart"/>
+            <w:r>
+              <w:rPr>
+                <w:rFonts w:ascii="Times New Roman" w:hAnsi="Times New Roman" w:cs="Times New Roman"/>
+                <w:i/>
+                <w:iCs/>
+                <w:sz w:val="28"/>
+                <w:szCs w:val="28"/>
+              </w:rPr>
+              <w:t>Al</w:t>
             </w:r>
             <w:r>
               <w:rPr>
@@ -714,6 +981,7 @@
               </w:rPr>
               <w:t>Ga</w:t>
             </w:r>
+            <w:proofErr w:type="spellEnd"/>
             <w:r>
               <w:rPr>
                 <w:rFonts w:ascii="Times New Roman" w:hAnsi="Times New Roman" w:cs="Times New Roman"/>
@@ -722,24 +990,49 @@
                 <w:sz w:val="28"/>
                 <w:szCs w:val="28"/>
                 <w:vertAlign w:val="subscript"/>
-              </w:rPr>
-              <w:t>1-x</w:t>
-            </w:r>
-            <w:r>
-              <w:rPr>
-                <w:rFonts w:ascii="Times New Roman" w:hAnsi="Times New Roman" w:cs="Times New Roman"/>
-                <w:i/>
-                <w:iCs/>
-                <w:sz w:val="28"/>
-                <w:szCs w:val="28"/>
-              </w:rPr>
-              <w:t>N методом хлоридной эпитаксии</w:t>
+                <w:lang w:val="ru-RU"/>
+              </w:rPr>
+              <w:t>1-</w:t>
+            </w:r>
+            <w:proofErr w:type="spellStart"/>
+            <w:r>
+              <w:rPr>
+                <w:rFonts w:ascii="Times New Roman" w:hAnsi="Times New Roman" w:cs="Times New Roman"/>
+                <w:i/>
+                <w:iCs/>
+                <w:sz w:val="28"/>
+                <w:szCs w:val="28"/>
+                <w:vertAlign w:val="subscript"/>
+              </w:rPr>
+              <w:t>x</w:t>
+            </w:r>
+            <w:r>
+              <w:rPr>
+                <w:rFonts w:ascii="Times New Roman" w:hAnsi="Times New Roman" w:cs="Times New Roman"/>
+                <w:i/>
+                <w:iCs/>
+                <w:sz w:val="28"/>
+                <w:szCs w:val="28"/>
+              </w:rPr>
+              <w:t>N</w:t>
+            </w:r>
+            <w:proofErr w:type="spellEnd"/>
+            <w:r>
+              <w:rPr>
+                <w:rFonts w:ascii="Times New Roman" w:hAnsi="Times New Roman" w:cs="Times New Roman"/>
+                <w:i/>
+                <w:iCs/>
+                <w:sz w:val="28"/>
+                <w:szCs w:val="28"/>
+                <w:lang w:val="ru-RU"/>
+              </w:rPr>
+              <w:t xml:space="preserve"> методом хлоридной эпитаксии</w:t>
             </w:r>
           </w:p>
         </w:tc>
       </w:tr>
     </w:tbl>
-    <w:p xmlns:wp14="http://schemas.microsoft.com/office/word/2010/wordml" wp14:textId="77777777">
+    <w:p>
       <w:pPr>
         <w:autoSpaceDE w:val="0"/>
         <w:autoSpaceDN w:val="0"/>
@@ -752,10 +1045,11 @@
           <w:bCs/>
           <w:sz w:val="28"/>
           <w:szCs w:val="28"/>
+          <w:lang w:val="ru-RU"/>
         </w:rPr>
       </w:pPr>
     </w:p>
-    <w:p xmlns:wp14="http://schemas.microsoft.com/office/word/2010/wordml" wp14:textId="77777777">
+    <w:p>
       <w:pPr>
         <w:autoSpaceDE w:val="0"/>
         <w:autoSpaceDN w:val="0"/>
@@ -781,7 +1075,7 @@
         <w:t>ХАРАКТЕРИСТИКА КУРСОВОГО ПРОЕКТА (РАБОТЫ)</w:t>
       </w:r>
     </w:p>
-    <w:p xmlns:wp14="http://schemas.microsoft.com/office/word/2010/wordml" wp14:textId="77777777">
+    <w:p>
       <w:pPr>
         <w:autoSpaceDE w:val="0"/>
         <w:autoSpaceDN w:val="0"/>
@@ -809,13 +1103,7 @@
         <w:gridCol w:w="1202"/>
         <w:gridCol w:w="3017"/>
       </w:tblGrid>
-      <w:tr xmlns:wp14="http://schemas.microsoft.com/office/word/2010/wordml" wp14:textId="77777777">
-        <w:tblPrEx>
-          <w:tblCellMar>
-            <w:top w:w="0" w:type="dxa"/>
-            <w:bottom w:w="0" w:type="dxa"/>
-          </w:tblCellMar>
-        </w:tblPrEx>
+      <w:tr>
         <w:tc>
           <w:tcPr>
             <w:tcW w:w="2410" w:type="dxa"/>
@@ -825,9 +1113,8 @@
               <w:bottom w:val="nil"/>
               <w:right w:val="nil"/>
             </w:tcBorders>
-            <w:tcMar/>
-          </w:tcPr>
-          <w:p wp14:textId="77777777">
+          </w:tcPr>
+          <w:p>
             <w:pPr>
               <w:autoSpaceDE w:val="0"/>
               <w:autoSpaceDN w:val="0"/>
@@ -850,8 +1137,64 @@
                 <w:sz w:val="20"/>
                 <w:szCs w:val="20"/>
               </w:rPr>
-              <w:t>1. Цель и задачи работы</w:t>
-            </w:r>
+              <w:t xml:space="preserve">1. </w:t>
+            </w:r>
+            <w:proofErr w:type="spellStart"/>
+            <w:r>
+              <w:rPr>
+                <w:rFonts w:ascii="Times New Roman" w:hAnsi="Times New Roman" w:cs="Times New Roman"/>
+                <w:b/>
+                <w:bCs/>
+                <w:sz w:val="20"/>
+                <w:szCs w:val="20"/>
+              </w:rPr>
+              <w:t>Цель</w:t>
+            </w:r>
+            <w:proofErr w:type="spellEnd"/>
+            <w:r>
+              <w:rPr>
+                <w:rFonts w:ascii="Times New Roman" w:hAnsi="Times New Roman" w:cs="Times New Roman"/>
+                <w:b/>
+                <w:bCs/>
+                <w:sz w:val="20"/>
+                <w:szCs w:val="20"/>
+              </w:rPr>
+              <w:t xml:space="preserve"> и </w:t>
+            </w:r>
+            <w:proofErr w:type="spellStart"/>
+            <w:r>
+              <w:rPr>
+                <w:rFonts w:ascii="Times New Roman" w:hAnsi="Times New Roman" w:cs="Times New Roman"/>
+                <w:b/>
+                <w:bCs/>
+                <w:sz w:val="20"/>
+                <w:szCs w:val="20"/>
+              </w:rPr>
+              <w:t>задачи</w:t>
+            </w:r>
+            <w:proofErr w:type="spellEnd"/>
+            <w:r>
+              <w:rPr>
+                <w:rFonts w:ascii="Times New Roman" w:hAnsi="Times New Roman" w:cs="Times New Roman"/>
+                <w:b/>
+                <w:bCs/>
+                <w:sz w:val="20"/>
+                <w:szCs w:val="20"/>
+              </w:rPr>
+              <w:t xml:space="preserve"> </w:t>
+            </w:r>
+            <w:proofErr w:type="spellStart"/>
+            <w:r>
+              <w:rPr>
+                <w:rFonts w:ascii="Times New Roman" w:hAnsi="Times New Roman" w:cs="Times New Roman"/>
+                <w:b/>
+                <w:bCs/>
+                <w:sz w:val="20"/>
+                <w:szCs w:val="20"/>
+              </w:rPr>
+              <w:t>работы</w:t>
+            </w:r>
+            <w:proofErr w:type="spellEnd"/>
           </w:p>
         </w:tc>
         <w:tc>
@@ -864,9 +1207,8 @@
               <w:bottom w:val="nil"/>
               <w:right w:val="nil"/>
             </w:tcBorders>
-            <w:tcMar/>
-          </w:tcPr>
-          <w:p wp14:textId="77777777">
+          </w:tcPr>
+          <w:p>
             <w:pPr>
               <w:autoSpaceDE w:val="0"/>
               <w:autoSpaceDN w:val="0"/>
@@ -895,22 +1237,34 @@
               </w:rPr>
               <w:t xml:space="preserve"> </w:t>
             </w:r>
-            <w:r>
-              <w:rPr>
-                <w:rFonts w:ascii="Times New Roman" w:hAnsi="Times New Roman" w:cs="Times New Roman"/>
-                <w:sz w:val="20"/>
-                <w:szCs w:val="20"/>
-              </w:rPr>
-              <w:t>Пре</w:t>
-            </w:r>
-            <w:r>
-              <w:rPr>
-                <w:rFonts w:ascii="Times New Roman" w:hAnsi="Times New Roman" w:cs="Times New Roman"/>
-                <w:sz w:val="20"/>
-                <w:szCs w:val="20"/>
-              </w:rPr>
-              <w:t>дложены студентом</w:t>
-            </w:r>
+            <w:proofErr w:type="spellStart"/>
+            <w:r>
+              <w:rPr>
+                <w:rFonts w:ascii="Times New Roman" w:hAnsi="Times New Roman" w:cs="Times New Roman"/>
+                <w:sz w:val="20"/>
+                <w:szCs w:val="20"/>
+              </w:rPr>
+              <w:t>Предложены</w:t>
+            </w:r>
+            <w:proofErr w:type="spellEnd"/>
+            <w:r>
+              <w:rPr>
+                <w:rFonts w:ascii="Times New Roman" w:hAnsi="Times New Roman" w:cs="Times New Roman"/>
+                <w:sz w:val="20"/>
+                <w:szCs w:val="20"/>
+              </w:rPr>
+              <w:t xml:space="preserve"> </w:t>
+            </w:r>
+            <w:proofErr w:type="spellStart"/>
+            <w:r>
+              <w:rPr>
+                <w:rFonts w:ascii="Times New Roman" w:hAnsi="Times New Roman" w:cs="Times New Roman"/>
+                <w:sz w:val="20"/>
+                <w:szCs w:val="20"/>
+              </w:rPr>
+              <w:t>студентом</w:t>
+            </w:r>
+            <w:proofErr w:type="spellEnd"/>
           </w:p>
         </w:tc>
         <w:tc>
@@ -923,9 +1277,8 @@
               <w:bottom w:val="nil"/>
               <w:right w:val="nil"/>
             </w:tcBorders>
-            <w:tcMar/>
-          </w:tcPr>
-          <w:p wp14:textId="77777777">
+          </w:tcPr>
+          <w:p>
             <w:pPr>
               <w:autoSpaceDE w:val="0"/>
               <w:autoSpaceDN w:val="0"/>
@@ -953,24 +1306,74 @@
               </w:rPr>
               <w:t xml:space="preserve"> </w:t>
             </w:r>
-            <w:r>
-              <w:rPr>
-                <w:rFonts w:ascii="Times New Roman" w:hAnsi="Times New Roman" w:cs="Times New Roman"/>
-                <w:sz w:val="20"/>
-                <w:szCs w:val="20"/>
-              </w:rPr>
-              <w:t>Сформулированы при участии студента</w:t>
-            </w:r>
+            <w:proofErr w:type="spellStart"/>
+            <w:r>
+              <w:rPr>
+                <w:rFonts w:ascii="Times New Roman" w:hAnsi="Times New Roman" w:cs="Times New Roman"/>
+                <w:sz w:val="20"/>
+                <w:szCs w:val="20"/>
+              </w:rPr>
+              <w:t>Сформулированы</w:t>
+            </w:r>
+            <w:proofErr w:type="spellEnd"/>
+            <w:r>
+              <w:rPr>
+                <w:rFonts w:ascii="Times New Roman" w:hAnsi="Times New Roman" w:cs="Times New Roman"/>
+                <w:sz w:val="20"/>
+                <w:szCs w:val="20"/>
+              </w:rPr>
+              <w:t xml:space="preserve"> </w:t>
+            </w:r>
+            <w:proofErr w:type="spellStart"/>
+            <w:r>
+              <w:rPr>
+                <w:rFonts w:ascii="Times New Roman" w:hAnsi="Times New Roman" w:cs="Times New Roman"/>
+                <w:sz w:val="20"/>
+                <w:szCs w:val="20"/>
+              </w:rPr>
+              <w:t>при</w:t>
+            </w:r>
+            <w:proofErr w:type="spellEnd"/>
+            <w:r>
+              <w:rPr>
+                <w:rFonts w:ascii="Times New Roman" w:hAnsi="Times New Roman" w:cs="Times New Roman"/>
+                <w:sz w:val="20"/>
+                <w:szCs w:val="20"/>
+              </w:rPr>
+              <w:t xml:space="preserve"> </w:t>
+            </w:r>
+            <w:proofErr w:type="spellStart"/>
+            <w:r>
+              <w:rPr>
+                <w:rFonts w:ascii="Times New Roman" w:hAnsi="Times New Roman" w:cs="Times New Roman"/>
+                <w:sz w:val="20"/>
+                <w:szCs w:val="20"/>
+              </w:rPr>
+              <w:t>участии</w:t>
+            </w:r>
+            <w:proofErr w:type="spellEnd"/>
+            <w:r>
+              <w:rPr>
+                <w:rFonts w:ascii="Times New Roman" w:hAnsi="Times New Roman" w:cs="Times New Roman"/>
+                <w:sz w:val="20"/>
+                <w:szCs w:val="20"/>
+              </w:rPr>
+              <w:t xml:space="preserve"> </w:t>
+            </w:r>
+            <w:proofErr w:type="spellStart"/>
+            <w:r>
+              <w:rPr>
+                <w:rFonts w:ascii="Times New Roman" w:hAnsi="Times New Roman" w:cs="Times New Roman"/>
+                <w:sz w:val="20"/>
+                <w:szCs w:val="20"/>
+              </w:rPr>
+              <w:t>студента</w:t>
+            </w:r>
+            <w:proofErr w:type="spellEnd"/>
           </w:p>
         </w:tc>
       </w:tr>
-      <w:tr xmlns:wp14="http://schemas.microsoft.com/office/word/2010/wordml" wp14:textId="77777777">
-        <w:tblPrEx>
-          <w:tblCellMar>
-            <w:top w:w="0" w:type="dxa"/>
-            <w:bottom w:w="0" w:type="dxa"/>
-          </w:tblCellMar>
-        </w:tblPrEx>
+      <w:tr>
         <w:tc>
           <w:tcPr>
             <w:tcW w:w="2410" w:type="dxa"/>
@@ -980,9 +1383,8 @@
               <w:bottom w:val="nil"/>
               <w:right w:val="nil"/>
             </w:tcBorders>
-            <w:tcMar/>
-          </w:tcPr>
-          <w:p wp14:textId="77777777">
+          </w:tcPr>
+          <w:p>
             <w:pPr>
               <w:autoSpaceDE w:val="0"/>
               <w:autoSpaceDN w:val="0"/>
@@ -1001,10 +1403,8 @@
           <w:tcPr>
             <w:tcW w:w="2977" w:type="dxa"/>
             <w:vMerge/>
-            <w:tcBorders/>
-            <w:tcMar/>
-          </w:tcPr>
-          <w:p wp14:textId="77777777">
+          </w:tcPr>
+          <w:p>
             <w:pPr>
               <w:autoSpaceDE w:val="0"/>
               <w:autoSpaceDN w:val="0"/>
@@ -1029,9 +1429,8 @@
               <w:bottom w:val="nil"/>
               <w:right w:val="nil"/>
             </w:tcBorders>
-            <w:tcMar/>
-          </w:tcPr>
-          <w:p wp14:textId="77777777">
+          </w:tcPr>
+          <w:p>
             <w:pPr>
               <w:autoSpaceDE w:val="0"/>
               <w:autoSpaceDN w:val="0"/>
@@ -1059,24 +1458,38 @@
               </w:rPr>
               <w:t xml:space="preserve"> </w:t>
             </w:r>
-            <w:r>
-              <w:rPr>
-                <w:rFonts w:ascii="Times New Roman" w:hAnsi="Times New Roman" w:cs="Times New Roman"/>
-                <w:sz w:val="20"/>
-                <w:szCs w:val="20"/>
-              </w:rPr>
-              <w:t>Определены руководителем</w:t>
-            </w:r>
+            <w:proofErr w:type="spellStart"/>
+            <w:r>
+              <w:rPr>
+                <w:rFonts w:ascii="Times New Roman" w:hAnsi="Times New Roman" w:cs="Times New Roman"/>
+                <w:sz w:val="20"/>
+                <w:szCs w:val="20"/>
+              </w:rPr>
+              <w:t>Определены</w:t>
+            </w:r>
+            <w:proofErr w:type="spellEnd"/>
+            <w:r>
+              <w:rPr>
+                <w:rFonts w:ascii="Times New Roman" w:hAnsi="Times New Roman" w:cs="Times New Roman"/>
+                <w:sz w:val="20"/>
+                <w:szCs w:val="20"/>
+              </w:rPr>
+              <w:t xml:space="preserve"> </w:t>
+            </w:r>
+            <w:proofErr w:type="spellStart"/>
+            <w:r>
+              <w:rPr>
+                <w:rFonts w:ascii="Times New Roman" w:hAnsi="Times New Roman" w:cs="Times New Roman"/>
+                <w:sz w:val="20"/>
+                <w:szCs w:val="20"/>
+              </w:rPr>
+              <w:t>руководителем</w:t>
+            </w:r>
+            <w:proofErr w:type="spellEnd"/>
           </w:p>
         </w:tc>
       </w:tr>
-      <w:tr xmlns:wp14="http://schemas.microsoft.com/office/word/2010/wordml" wp14:textId="77777777">
-        <w:tblPrEx>
-          <w:tblCellMar>
-            <w:top w:w="0" w:type="dxa"/>
-            <w:bottom w:w="0" w:type="dxa"/>
-          </w:tblCellMar>
-        </w:tblPrEx>
+      <w:tr>
         <w:trPr>
           <w:trHeight w:val="200"/>
         </w:trPr>
@@ -1087,12 +1500,11 @@
             <w:tcBorders>
               <w:top w:val="nil"/>
               <w:left w:val="nil"/>
-              <w:bottom w:val="single" w:color="auto" w:sz="4" w:space="0"/>
-              <w:right w:val="nil"/>
-            </w:tcBorders>
-            <w:tcMar/>
-          </w:tcPr>
-          <w:p wp14:textId="77777777">
+              <w:bottom w:val="single" w:sz="4" w:space="0" w:color="auto"/>
+              <w:right w:val="nil"/>
+            </w:tcBorders>
+          </w:tcPr>
+          <w:p>
             <w:pPr>
               <w:autoSpaceDE w:val="0"/>
               <w:autoSpaceDN w:val="0"/>
@@ -1105,28 +1517,24 @@
                 <w:iCs/>
                 <w:sz w:val="20"/>
                 <w:szCs w:val="20"/>
-              </w:rPr>
-            </w:pPr>
-            <w:r>
-              <w:rPr>
-                <w:rFonts w:ascii="Times New Roman" w:hAnsi="Times New Roman" w:cs="Times New Roman"/>
-                <w:i/>
-                <w:iCs/>
-                <w:sz w:val="20"/>
-                <w:szCs w:val="20"/>
-              </w:rPr>
-              <w:t xml:space="preserve">    Изучить основные методы решения нелинейных систем алгебраических уравнений и ознакомиться со </w:t>
+                <w:lang w:val="ru-RU"/>
+              </w:rPr>
+            </w:pPr>
+            <w:r>
+              <w:rPr>
+                <w:rFonts w:ascii="Times New Roman" w:hAnsi="Times New Roman" w:cs="Times New Roman"/>
+                <w:i/>
+                <w:iCs/>
+                <w:sz w:val="20"/>
+                <w:szCs w:val="20"/>
+                <w:lang w:val="ru-RU"/>
+              </w:rPr>
+              <w:t xml:space="preserve">Изучить основные методы решения нелинейных систем алгебраических уравнений и ознакомиться со </w:t>
             </w:r>
           </w:p>
         </w:tc>
       </w:tr>
-      <w:tr xmlns:wp14="http://schemas.microsoft.com/office/word/2010/wordml" wp14:textId="77777777">
-        <w:tblPrEx>
-          <w:tblCellMar>
-            <w:top w:w="0" w:type="dxa"/>
-            <w:bottom w:w="0" w:type="dxa"/>
-          </w:tblCellMar>
-        </w:tblPrEx>
+      <w:tr>
         <w:tc>
           <w:tcPr>
             <w:tcW w:w="9606" w:type="dxa"/>
@@ -1134,12 +1542,11 @@
             <w:tcBorders>
               <w:top w:val="nil"/>
               <w:left w:val="nil"/>
-              <w:bottom w:val="single" w:color="auto" w:sz="4" w:space="0"/>
-              <w:right w:val="nil"/>
-            </w:tcBorders>
-            <w:tcMar/>
-          </w:tcPr>
-          <w:p wp14:textId="77777777">
+              <w:bottom w:val="single" w:sz="4" w:space="0" w:color="auto"/>
+              <w:right w:val="nil"/>
+            </w:tcBorders>
+          </w:tcPr>
+          <w:p>
             <w:pPr>
               <w:autoSpaceDE w:val="0"/>
               <w:autoSpaceDN w:val="0"/>
@@ -1152,38 +1559,24 @@
                 <w:iCs/>
                 <w:sz w:val="20"/>
                 <w:szCs w:val="20"/>
-              </w:rPr>
-            </w:pPr>
-            <w:r>
-              <w:rPr>
-                <w:rFonts w:ascii="Times New Roman" w:hAnsi="Times New Roman" w:cs="Times New Roman"/>
-                <w:i/>
-                <w:iCs/>
-                <w:sz w:val="20"/>
-                <w:szCs w:val="20"/>
-              </w:rPr>
-              <w:t>сферами их практического применения. В частности, ознакомиться с метод</w:t>
-            </w:r>
-            <w:r>
-              <w:rPr>
-                <w:rFonts w:ascii="Times New Roman" w:hAnsi="Times New Roman" w:cs="Times New Roman"/>
-                <w:i/>
-                <w:iCs/>
-                <w:sz w:val="20"/>
-                <w:szCs w:val="20"/>
-              </w:rPr>
-              <w:t xml:space="preserve">ом Ньютона с поиском </w:t>
+                <w:lang w:val="ru-RU"/>
+              </w:rPr>
+            </w:pPr>
+            <w:r>
+              <w:rPr>
+                <w:rFonts w:ascii="Times New Roman" w:hAnsi="Times New Roman" w:cs="Times New Roman"/>
+                <w:i/>
+                <w:iCs/>
+                <w:sz w:val="20"/>
+                <w:szCs w:val="20"/>
+                <w:lang w:val="ru-RU"/>
+              </w:rPr>
+              <w:t xml:space="preserve">сферами их практического применения. В частности, ознакомиться с методом Ньютона с поиском </w:t>
             </w:r>
           </w:p>
         </w:tc>
       </w:tr>
-      <w:tr xmlns:wp14="http://schemas.microsoft.com/office/word/2010/wordml" wp14:textId="77777777">
-        <w:tblPrEx>
-          <w:tblCellMar>
-            <w:top w:w="0" w:type="dxa"/>
-            <w:bottom w:w="0" w:type="dxa"/>
-          </w:tblCellMar>
-        </w:tblPrEx>
+      <w:tr>
         <w:tc>
           <w:tcPr>
             <w:tcW w:w="9606" w:type="dxa"/>
@@ -1191,12 +1584,11 @@
             <w:tcBorders>
               <w:top w:val="nil"/>
               <w:left w:val="nil"/>
-              <w:bottom w:val="single" w:color="auto" w:sz="4" w:space="0"/>
-              <w:right w:val="nil"/>
-            </w:tcBorders>
-            <w:tcMar/>
-          </w:tcPr>
-          <w:p wp14:textId="77777777">
+              <w:bottom w:val="single" w:sz="4" w:space="0" w:color="auto"/>
+              <w:right w:val="nil"/>
+            </w:tcBorders>
+          </w:tcPr>
+          <w:p>
             <w:pPr>
               <w:autoSpaceDE w:val="0"/>
               <w:autoSpaceDN w:val="0"/>
@@ -1211,39 +1603,66 @@
                 <w:szCs w:val="20"/>
               </w:rPr>
             </w:pPr>
-            <w:r>
-              <w:rPr>
-                <w:rFonts w:ascii="Times New Roman" w:hAnsi="Times New Roman" w:cs="Times New Roman"/>
-                <w:i/>
-                <w:iCs/>
-                <w:sz w:val="20"/>
-                <w:szCs w:val="20"/>
-              </w:rPr>
-              <w:t>локальных минимумов.</w:t>
+            <w:proofErr w:type="spellStart"/>
+            <w:r>
+              <w:rPr>
+                <w:rFonts w:ascii="Times New Roman" w:hAnsi="Times New Roman" w:cs="Times New Roman"/>
+                <w:i/>
+                <w:iCs/>
+                <w:sz w:val="20"/>
+                <w:szCs w:val="20"/>
+              </w:rPr>
+              <w:t>локальных</w:t>
+            </w:r>
+            <w:proofErr w:type="spellEnd"/>
+            <w:r>
+              <w:rPr>
+                <w:rFonts w:ascii="Times New Roman" w:hAnsi="Times New Roman" w:cs="Times New Roman"/>
+                <w:i/>
+                <w:iCs/>
+                <w:sz w:val="20"/>
+                <w:szCs w:val="20"/>
+              </w:rPr>
+              <w:t xml:space="preserve"> </w:t>
+            </w:r>
+            <w:proofErr w:type="spellStart"/>
+            <w:r>
+              <w:rPr>
+                <w:rFonts w:ascii="Times New Roman" w:hAnsi="Times New Roman" w:cs="Times New Roman"/>
+                <w:i/>
+                <w:iCs/>
+                <w:sz w:val="20"/>
+                <w:szCs w:val="20"/>
+              </w:rPr>
+              <w:t>минимумов</w:t>
+            </w:r>
+            <w:proofErr w:type="spellEnd"/>
+            <w:r>
+              <w:rPr>
+                <w:rFonts w:ascii="Times New Roman" w:hAnsi="Times New Roman" w:cs="Times New Roman"/>
+                <w:i/>
+                <w:iCs/>
+                <w:sz w:val="20"/>
+                <w:szCs w:val="20"/>
+              </w:rPr>
+              <w:t>.</w:t>
             </w:r>
           </w:p>
         </w:tc>
       </w:tr>
-      <w:tr xmlns:wp14="http://schemas.microsoft.com/office/word/2010/wordml" wp14:textId="77777777">
-        <w:tblPrEx>
-          <w:tblCellMar>
-            <w:top w:w="0" w:type="dxa"/>
-            <w:bottom w:w="0" w:type="dxa"/>
-          </w:tblCellMar>
-        </w:tblPrEx>
+      <w:tr>
         <w:tc>
           <w:tcPr>
             <w:tcW w:w="9606" w:type="dxa"/>
             <w:gridSpan w:val="4"/>
             <w:tcBorders>
-              <w:top w:val="single" w:color="auto" w:sz="4" w:space="0"/>
+              <w:top w:val="single" w:sz="4" w:space="0" w:color="auto"/>
               <w:left w:val="nil"/>
               <w:bottom w:val="nil"/>
               <w:right w:val="nil"/>
             </w:tcBorders>
-            <w:tcMar/>
-          </w:tcPr>
-          <w:p wp14:textId="77777777">
+          </w:tcPr>
+          <w:p>
             <w:pPr>
               <w:autoSpaceDE w:val="0"/>
               <w:autoSpaceDN w:val="0"/>
@@ -1259,7 +1678,7 @@
               </w:rPr>
             </w:pPr>
           </w:p>
-          <w:p wp14:textId="77777777">
+          <w:p>
             <w:pPr>
               <w:autoSpaceDE w:val="0"/>
               <w:autoSpaceDN w:val="0"/>
@@ -1282,18 +1701,46 @@
                 <w:sz w:val="20"/>
                 <w:szCs w:val="20"/>
               </w:rPr>
-              <w:t>2. Характер работы</w:t>
-            </w:r>
+              <w:t xml:space="preserve">2. </w:t>
+            </w:r>
+            <w:proofErr w:type="spellStart"/>
+            <w:r>
+              <w:rPr>
+                <w:rFonts w:ascii="Times New Roman" w:hAnsi="Times New Roman" w:cs="Times New Roman"/>
+                <w:b/>
+                <w:bCs/>
+                <w:sz w:val="20"/>
+                <w:szCs w:val="20"/>
+              </w:rPr>
+              <w:t>Характер</w:t>
+            </w:r>
+            <w:proofErr w:type="spellEnd"/>
+            <w:r>
+              <w:rPr>
+                <w:rFonts w:ascii="Times New Roman" w:hAnsi="Times New Roman" w:cs="Times New Roman"/>
+                <w:b/>
+                <w:bCs/>
+                <w:sz w:val="20"/>
+                <w:szCs w:val="20"/>
+              </w:rPr>
+              <w:t xml:space="preserve"> </w:t>
+            </w:r>
+            <w:proofErr w:type="spellStart"/>
+            <w:r>
+              <w:rPr>
+                <w:rFonts w:ascii="Times New Roman" w:hAnsi="Times New Roman" w:cs="Times New Roman"/>
+                <w:b/>
+                <w:bCs/>
+                <w:sz w:val="20"/>
+                <w:szCs w:val="20"/>
+              </w:rPr>
+              <w:t>работы</w:t>
+            </w:r>
+            <w:proofErr w:type="spellEnd"/>
           </w:p>
         </w:tc>
       </w:tr>
-      <w:tr xmlns:wp14="http://schemas.microsoft.com/office/word/2010/wordml" wp14:textId="77777777">
-        <w:tblPrEx>
-          <w:tblCellMar>
-            <w:top w:w="0" w:type="dxa"/>
-            <w:bottom w:w="0" w:type="dxa"/>
-          </w:tblCellMar>
-        </w:tblPrEx>
+      <w:tr>
         <w:tc>
           <w:tcPr>
             <w:tcW w:w="2410" w:type="dxa"/>
@@ -1303,9 +1750,8 @@
               <w:bottom w:val="nil"/>
               <w:right w:val="nil"/>
             </w:tcBorders>
-            <w:tcMar/>
-          </w:tcPr>
-          <w:p wp14:textId="77777777">
+          </w:tcPr>
+          <w:p>
             <w:pPr>
               <w:autoSpaceDE w:val="0"/>
               <w:autoSpaceDN w:val="0"/>
@@ -1329,9 +1775,8 @@
               <w:bottom w:val="nil"/>
               <w:right w:val="nil"/>
             </w:tcBorders>
-            <w:tcMar/>
-          </w:tcPr>
-          <w:p wp14:textId="77777777">
+          </w:tcPr>
+          <w:p>
             <w:pPr>
               <w:autoSpaceDE w:val="0"/>
               <w:autoSpaceDN w:val="0"/>
@@ -1359,6 +1804,7 @@
               </w:rPr>
               <w:t xml:space="preserve"> </w:t>
             </w:r>
+            <w:proofErr w:type="spellStart"/>
             <w:r>
               <w:rPr>
                 <w:rFonts w:ascii="Times New Roman" w:hAnsi="Times New Roman" w:cs="Times New Roman"/>
@@ -1367,6 +1813,7 @@
               </w:rPr>
               <w:t>Расчет</w:t>
             </w:r>
+            <w:proofErr w:type="spellEnd"/>
           </w:p>
         </w:tc>
         <w:tc>
@@ -1379,9 +1826,8 @@
               <w:bottom w:val="nil"/>
               <w:right w:val="nil"/>
             </w:tcBorders>
-            <w:tcMar/>
-          </w:tcPr>
-          <w:p wp14:textId="77777777">
+          </w:tcPr>
+          <w:p>
             <w:pPr>
               <w:autoSpaceDE w:val="0"/>
               <w:autoSpaceDN w:val="0"/>
@@ -1407,18 +1853,22 @@
                 <w:sz w:val="20"/>
                 <w:szCs w:val="20"/>
               </w:rPr>
-              <w:t xml:space="preserve"> Конструирование</w:t>
-            </w:r>
+              <w:t xml:space="preserve"> </w:t>
+            </w:r>
+            <w:proofErr w:type="spellStart"/>
+            <w:r>
+              <w:rPr>
+                <w:rFonts w:ascii="Times New Roman" w:hAnsi="Times New Roman" w:cs="Times New Roman"/>
+                <w:sz w:val="20"/>
+                <w:szCs w:val="20"/>
+              </w:rPr>
+              <w:t>Конструирование</w:t>
+            </w:r>
+            <w:proofErr w:type="spellEnd"/>
           </w:p>
         </w:tc>
       </w:tr>
-      <w:tr xmlns:wp14="http://schemas.microsoft.com/office/word/2010/wordml" wp14:textId="77777777">
-        <w:tblPrEx>
-          <w:tblCellMar>
-            <w:top w:w="0" w:type="dxa"/>
-            <w:bottom w:w="0" w:type="dxa"/>
-          </w:tblCellMar>
-        </w:tblPrEx>
+      <w:tr>
         <w:trPr>
           <w:trHeight w:val="195"/>
         </w:trPr>
@@ -1431,9 +1881,8 @@
               <w:bottom w:val="nil"/>
               <w:right w:val="nil"/>
             </w:tcBorders>
-            <w:tcMar/>
-          </w:tcPr>
-          <w:p wp14:textId="77777777">
+          </w:tcPr>
+          <w:p>
             <w:pPr>
               <w:autoSpaceDE w:val="0"/>
               <w:autoSpaceDN w:val="0"/>
@@ -1457,9 +1906,8 @@
               <w:bottom w:val="nil"/>
               <w:right w:val="nil"/>
             </w:tcBorders>
-            <w:tcMar/>
-          </w:tcPr>
-          <w:p wp14:textId="77777777">
+          </w:tcPr>
+          <w:p>
             <w:pPr>
               <w:autoSpaceDE w:val="0"/>
               <w:autoSpaceDN w:val="0"/>
@@ -1485,8 +1933,18 @@
                 <w:sz w:val="20"/>
                 <w:szCs w:val="20"/>
               </w:rPr>
-              <w:t xml:space="preserve"> Моделирование</w:t>
-            </w:r>
+              <w:t xml:space="preserve"> </w:t>
+            </w:r>
+            <w:proofErr w:type="spellStart"/>
+            <w:r>
+              <w:rPr>
+                <w:rFonts w:ascii="Times New Roman" w:hAnsi="Times New Roman" w:cs="Times New Roman"/>
+                <w:sz w:val="20"/>
+                <w:szCs w:val="20"/>
+              </w:rPr>
+              <w:t>Моделирование</w:t>
+            </w:r>
+            <w:proofErr w:type="spellEnd"/>
           </w:p>
         </w:tc>
         <w:tc>
@@ -1499,9 +1957,8 @@
               <w:bottom w:val="nil"/>
               <w:right w:val="nil"/>
             </w:tcBorders>
-            <w:tcMar/>
-          </w:tcPr>
-          <w:p wp14:textId="77777777">
+          </w:tcPr>
+          <w:p>
             <w:pPr>
               <w:autoSpaceDE w:val="0"/>
               <w:autoSpaceDN w:val="0"/>
@@ -1527,18 +1984,22 @@
                 <w:sz w:val="20"/>
                 <w:szCs w:val="20"/>
               </w:rPr>
-              <w:t xml:space="preserve"> Другое</w:t>
-            </w:r>
+              <w:t xml:space="preserve"> </w:t>
+            </w:r>
+            <w:proofErr w:type="spellStart"/>
+            <w:r>
+              <w:rPr>
+                <w:rFonts w:ascii="Times New Roman" w:hAnsi="Times New Roman" w:cs="Times New Roman"/>
+                <w:sz w:val="20"/>
+                <w:szCs w:val="20"/>
+              </w:rPr>
+              <w:t>Другое</w:t>
+            </w:r>
+            <w:proofErr w:type="spellEnd"/>
           </w:p>
         </w:tc>
       </w:tr>
-      <w:tr xmlns:wp14="http://schemas.microsoft.com/office/word/2010/wordml" wp14:textId="77777777">
-        <w:tblPrEx>
-          <w:tblCellMar>
-            <w:top w:w="0" w:type="dxa"/>
-            <w:bottom w:w="0" w:type="dxa"/>
-          </w:tblCellMar>
-        </w:tblPrEx>
+      <w:tr>
         <w:trPr>
           <w:trHeight w:val="567"/>
         </w:trPr>
@@ -1551,9 +2012,8 @@
               <w:bottom w:val="nil"/>
               <w:right w:val="nil"/>
             </w:tcBorders>
-            <w:tcMar/>
-          </w:tcPr>
-          <w:p wp14:textId="77777777">
+          </w:tcPr>
+          <w:p>
             <w:pPr>
               <w:autoSpaceDE w:val="0"/>
               <w:autoSpaceDN w:val="0"/>
@@ -1569,7 +2029,7 @@
               </w:rPr>
             </w:pPr>
           </w:p>
-          <w:p wp14:textId="77777777">
+          <w:p>
             <w:pPr>
               <w:autoSpaceDE w:val="0"/>
               <w:autoSpaceDN w:val="0"/>
@@ -1592,8 +2052,42 @@
                 <w:sz w:val="20"/>
                 <w:szCs w:val="20"/>
               </w:rPr>
-              <w:t>3. Содержание работы</w:t>
-            </w:r>
+              <w:t xml:space="preserve">3. </w:t>
+            </w:r>
+            <w:proofErr w:type="spellStart"/>
+            <w:r>
+              <w:rPr>
+                <w:rFonts w:ascii="Times New Roman" w:hAnsi="Times New Roman" w:cs="Times New Roman"/>
+                <w:b/>
+                <w:bCs/>
+                <w:sz w:val="20"/>
+                <w:szCs w:val="20"/>
+              </w:rPr>
+              <w:t>Содержание</w:t>
+            </w:r>
+            <w:proofErr w:type="spellEnd"/>
+            <w:r>
+              <w:rPr>
+                <w:rFonts w:ascii="Times New Roman" w:hAnsi="Times New Roman" w:cs="Times New Roman"/>
+                <w:b/>
+                <w:bCs/>
+                <w:sz w:val="20"/>
+                <w:szCs w:val="20"/>
+              </w:rPr>
+              <w:t xml:space="preserve"> </w:t>
+            </w:r>
+            <w:proofErr w:type="spellStart"/>
+            <w:r>
+              <w:rPr>
+                <w:rFonts w:ascii="Times New Roman" w:hAnsi="Times New Roman" w:cs="Times New Roman"/>
+                <w:b/>
+                <w:bCs/>
+                <w:sz w:val="20"/>
+                <w:szCs w:val="20"/>
+              </w:rPr>
+              <w:t>работы</w:t>
+            </w:r>
+            <w:proofErr w:type="spellEnd"/>
           </w:p>
         </w:tc>
         <w:tc>
@@ -1606,9 +2100,8 @@
               <w:bottom w:val="nil"/>
               <w:right w:val="nil"/>
             </w:tcBorders>
-            <w:tcMar/>
-          </w:tcPr>
-          <w:p wp14:textId="77777777">
+          </w:tcPr>
+          <w:p>
             <w:pPr>
               <w:autoSpaceDE w:val="0"/>
               <w:autoSpaceDN w:val="0"/>
@@ -1625,13 +2118,7 @@
           </w:p>
         </w:tc>
       </w:tr>
-      <w:tr xmlns:wp14="http://schemas.microsoft.com/office/word/2010/wordml" wp14:textId="77777777">
-        <w:tblPrEx>
-          <w:tblCellMar>
-            <w:top w:w="0" w:type="dxa"/>
-            <w:bottom w:w="0" w:type="dxa"/>
-          </w:tblCellMar>
-        </w:tblPrEx>
+      <w:tr>
         <w:tc>
           <w:tcPr>
             <w:tcW w:w="9606" w:type="dxa"/>
@@ -1639,14 +2126,12 @@
             <w:tcBorders>
               <w:top w:val="nil"/>
               <w:left w:val="nil"/>
-              <w:bottom w:val="single" w:color="auto" w:sz="4" w:space="0"/>
-              <w:right w:val="nil"/>
-            </w:tcBorders>
-            <w:tcMar/>
-          </w:tcPr>
-          <w:p wp14:textId="09D5EDD8">
-            <w:pPr>
-              <w:pStyle w:val="Normal"/>
+              <w:bottom w:val="single" w:sz="4" w:space="0" w:color="auto"/>
+              <w:right w:val="nil"/>
+            </w:tcBorders>
+          </w:tcPr>
+          <w:p>
+            <w:pPr>
               <w:autoSpaceDE w:val="0"/>
               <w:autoSpaceDN w:val="0"/>
               <w:adjustRightInd w:val="0"/>
@@ -1654,6 +2139,8 @@
               <w:ind w:left="-112"/>
               <w:rPr>
                 <w:rFonts w:ascii="Times New Roman" w:hAnsi="Times New Roman" w:cs="Times New Roman"/>
+                <w:i/>
+                <w:iCs/>
                 <w:sz w:val="20"/>
                 <w:szCs w:val="20"/>
                 <w:lang w:val="ru-RU"/>
@@ -1662,62 +2149,113 @@
             <w:r>
               <w:rPr>
                 <w:rFonts w:ascii="Times New Roman" w:hAnsi="Times New Roman" w:cs="Times New Roman"/>
-                <w:sz w:val="20"/>
-                <w:szCs w:val="20"/>
-              </w:rPr>
-              <w:t xml:space="preserve">Доказано преобладание AlCl3 </w:t>
-            </w:r>
-            <w:r>
-              <w:rPr>
-                <w:rFonts w:ascii="Times New Roman" w:hAnsi="Times New Roman" w:cs="Times New Roman"/>
+                <w:i/>
+                <w:iCs/>
                 <w:sz w:val="20"/>
                 <w:szCs w:val="20"/>
                 <w:lang w:val="ru-RU"/>
               </w:rPr>
-              <w:t xml:space="preserve">и </w:t>
-            </w:r>
-            <w:r>
-              <w:rPr>
-                <w:rFonts w:ascii="Times New Roman" w:hAnsi="Times New Roman" w:cs="Times New Roman"/>
+              <w:t xml:space="preserve">Доказано преобладание </w:t>
+            </w:r>
+            <w:proofErr w:type="spellStart"/>
+            <w:r>
+              <w:rPr>
+                <w:rFonts w:ascii="Times New Roman" w:hAnsi="Times New Roman" w:cs="Times New Roman"/>
+                <w:i/>
+                <w:iCs/>
+                <w:sz w:val="20"/>
+                <w:szCs w:val="20"/>
+              </w:rPr>
+              <w:t>AlCl</w:t>
+            </w:r>
+            <w:proofErr w:type="spellEnd"/>
+            <w:r>
+              <w:rPr>
+                <w:rFonts w:ascii="Times New Roman" w:hAnsi="Times New Roman" w:cs="Times New Roman"/>
+                <w:i/>
+                <w:iCs/>
+                <w:sz w:val="20"/>
+                <w:szCs w:val="20"/>
+                <w:vertAlign w:val="subscript"/>
+                <w:lang w:val="ru-RU"/>
+              </w:rPr>
+              <w:t>3</w:t>
+            </w:r>
+            <w:r>
+              <w:rPr>
+                <w:rFonts w:ascii="Times New Roman" w:hAnsi="Times New Roman" w:cs="Times New Roman"/>
+                <w:i/>
+                <w:iCs/>
+                <w:sz w:val="20"/>
+                <w:szCs w:val="20"/>
+                <w:lang w:val="ru-RU"/>
+              </w:rPr>
+              <w:t xml:space="preserve"> и </w:t>
+            </w:r>
+            <w:proofErr w:type="spellStart"/>
+            <w:r>
+              <w:rPr>
+                <w:rFonts w:ascii="Times New Roman" w:hAnsi="Times New Roman" w:cs="Times New Roman"/>
+                <w:i/>
+                <w:iCs/>
                 <w:sz w:val="20"/>
                 <w:szCs w:val="20"/>
               </w:rPr>
               <w:t>GaCl</w:t>
             </w:r>
-            <w:r>
-              <w:rPr>
-                <w:rFonts w:ascii="Times New Roman" w:hAnsi="Times New Roman" w:cs="Times New Roman"/>
+            <w:proofErr w:type="spellEnd"/>
+            <w:r>
+              <w:rPr>
+                <w:rFonts w:ascii="Times New Roman" w:hAnsi="Times New Roman" w:cs="Times New Roman"/>
+                <w:i/>
+                <w:iCs/>
                 <w:sz w:val="20"/>
                 <w:szCs w:val="20"/>
                 <w:lang w:val="ru-RU"/>
               </w:rPr>
-              <w:t>-содержащих копонент, найдены скорости испарения источников и</w:t>
+              <w:t>-содержащих ко</w:t>
+            </w:r>
+            <w:r>
+              <w:rPr>
+                <w:rFonts w:ascii="Times New Roman" w:hAnsi="Times New Roman" w:cs="Times New Roman"/>
+                <w:i/>
+                <w:iCs/>
+                <w:sz w:val="20"/>
+                <w:szCs w:val="20"/>
+                <w:lang w:val="ru-RU"/>
+              </w:rPr>
+              <w:t>м</w:t>
+            </w:r>
+            <w:bookmarkStart w:id="0" w:name="_GoBack"/>
+            <w:bookmarkEnd w:id="0"/>
+            <w:r>
+              <w:rPr>
+                <w:rFonts w:ascii="Times New Roman" w:hAnsi="Times New Roman" w:cs="Times New Roman"/>
+                <w:i/>
+                <w:iCs/>
+                <w:sz w:val="20"/>
+                <w:szCs w:val="20"/>
+                <w:lang w:val="ru-RU"/>
+              </w:rPr>
+              <w:t>понент, найдены скорости испарения источников и</w:t>
             </w:r>
           </w:p>
         </w:tc>
       </w:tr>
-      <w:tr xmlns:wp14="http://schemas.microsoft.com/office/word/2010/wordml" wp14:textId="77777777">
-        <w:tblPrEx>
-          <w:tblCellMar>
-            <w:top w:w="0" w:type="dxa"/>
-            <w:bottom w:w="0" w:type="dxa"/>
-          </w:tblCellMar>
-        </w:tblPrEx>
+      <w:tr>
         <w:tc>
           <w:tcPr>
             <w:tcW w:w="9606" w:type="dxa"/>
             <w:gridSpan w:val="4"/>
             <w:tcBorders>
-              <w:top w:val="single" w:color="auto" w:sz="4" w:space="0"/>
-              <w:left w:val="nil"/>
-              <w:bottom w:val="single" w:color="auto" w:sz="4" w:space="0"/>
-              <w:right w:val="nil"/>
-            </w:tcBorders>
-            <w:tcMar/>
-          </w:tcPr>
-          <w:p wp14:textId="104E01D5">
-            <w:pPr>
-              <w:pStyle w:val="Normal"/>
+              <w:top w:val="single" w:sz="4" w:space="0" w:color="auto"/>
+              <w:left w:val="nil"/>
+              <w:bottom w:val="single" w:sz="4" w:space="0" w:color="auto"/>
+              <w:right w:val="nil"/>
+            </w:tcBorders>
+          </w:tcPr>
+          <w:p>
+            <w:pPr>
               <w:autoSpaceDE w:val="0"/>
               <w:autoSpaceDN w:val="0"/>
               <w:adjustRightInd w:val="0"/>
@@ -1725,6 +2263,8 @@
               <w:ind w:left="-142"/>
               <w:rPr>
                 <w:rFonts w:ascii="Times New Roman" w:hAnsi="Times New Roman" w:cs="Times New Roman"/>
+                <w:i/>
+                <w:iCs/>
                 <w:sz w:val="20"/>
                 <w:szCs w:val="20"/>
                 <w:lang w:val="ru-RU"/>
@@ -1733,22 +2273,29 @@
             <w:r>
               <w:rPr>
                 <w:rFonts w:ascii="Times New Roman" w:hAnsi="Times New Roman" w:cs="Times New Roman"/>
+                <w:i/>
+                <w:iCs/>
                 <w:sz w:val="20"/>
                 <w:szCs w:val="20"/>
                 <w:lang w:val="ru-RU"/>
               </w:rPr>
               <w:t>межфазные потоки всех интересующих элементов реакции</w:t>
             </w:r>
+            <w:r>
+              <w:rPr>
+                <w:rFonts w:ascii="Times New Roman" w:hAnsi="Times New Roman" w:cs="Times New Roman"/>
+                <w:i/>
+                <w:iCs/>
+                <w:sz w:val="20"/>
+                <w:szCs w:val="20"/>
+                <w:lang w:val="ru-RU"/>
+              </w:rPr>
+              <w:t>.</w:t>
+            </w:r>
           </w:p>
         </w:tc>
       </w:tr>
-      <w:tr xmlns:wp14="http://schemas.microsoft.com/office/word/2010/wordml" wp14:textId="77777777">
-        <w:tblPrEx>
-          <w:tblCellMar>
-            <w:top w:w="0" w:type="dxa"/>
-            <w:bottom w:w="0" w:type="dxa"/>
-          </w:tblCellMar>
-        </w:tblPrEx>
+      <w:tr>
         <w:trPr>
           <w:trHeight w:val="567"/>
         </w:trPr>
@@ -1756,14 +2303,13 @@
           <w:tcPr>
             <w:tcW w:w="2410" w:type="dxa"/>
             <w:tcBorders>
-              <w:top w:val="single" w:color="auto" w:sz="4" w:space="0"/>
+              <w:top w:val="single" w:sz="4" w:space="0" w:color="auto"/>
               <w:left w:val="nil"/>
               <w:bottom w:val="nil"/>
               <w:right w:val="nil"/>
             </w:tcBorders>
-            <w:tcMar/>
-          </w:tcPr>
-          <w:p wp14:textId="77777777">
+          </w:tcPr>
+          <w:p>
             <w:pPr>
               <w:autoSpaceDE w:val="0"/>
               <w:autoSpaceDN w:val="0"/>
@@ -1780,7 +2326,7 @@
               </w:rPr>
             </w:pPr>
           </w:p>
-          <w:p wp14:textId="77777777">
+          <w:p>
             <w:pPr>
               <w:autoSpaceDE w:val="0"/>
               <w:autoSpaceDN w:val="0"/>
@@ -1814,14 +2360,13 @@
             <w:tcW w:w="4179" w:type="dxa"/>
             <w:gridSpan w:val="2"/>
             <w:tcBorders>
-              <w:top w:val="single" w:color="auto" w:sz="4" w:space="0"/>
+              <w:top w:val="single" w:sz="4" w:space="0" w:color="auto"/>
               <w:left w:val="nil"/>
               <w:bottom w:val="nil"/>
               <w:right w:val="nil"/>
             </w:tcBorders>
-            <w:tcMar/>
-          </w:tcPr>
-          <w:p wp14:textId="77777777">
+          </w:tcPr>
+          <w:p>
             <w:pPr>
               <w:autoSpaceDE w:val="0"/>
               <w:autoSpaceDN w:val="0"/>
@@ -1840,14 +2385,13 @@
           <w:tcPr>
             <w:tcW w:w="3017" w:type="dxa"/>
             <w:tcBorders>
-              <w:top w:val="single" w:color="auto" w:sz="4" w:space="0"/>
+              <w:top w:val="single" w:sz="4" w:space="0" w:color="auto"/>
               <w:left w:val="nil"/>
               <w:bottom w:val="nil"/>
               <w:right w:val="nil"/>
             </w:tcBorders>
-            <w:tcMar/>
-          </w:tcPr>
-          <w:p wp14:textId="77777777">
+          </w:tcPr>
+          <w:p>
             <w:pPr>
               <w:autoSpaceDE w:val="0"/>
               <w:autoSpaceDN w:val="0"/>
@@ -1863,13 +2407,7 @@
           </w:p>
         </w:tc>
       </w:tr>
-      <w:tr xmlns:wp14="http://schemas.microsoft.com/office/word/2010/wordml" wp14:textId="77777777">
-        <w:tblPrEx>
-          <w:tblCellMar>
-            <w:top w:w="0" w:type="dxa"/>
-            <w:bottom w:w="0" w:type="dxa"/>
-          </w:tblCellMar>
-        </w:tblPrEx>
+      <w:tr>
         <w:tc>
           <w:tcPr>
             <w:tcW w:w="9606" w:type="dxa"/>
@@ -1877,12 +2415,11 @@
             <w:tcBorders>
               <w:top w:val="nil"/>
               <w:left w:val="nil"/>
-              <w:bottom w:val="single" w:color="auto" w:sz="4" w:space="0"/>
-              <w:right w:val="nil"/>
-            </w:tcBorders>
-            <w:tcMar/>
-          </w:tcPr>
-          <w:p wp14:textId="50284E79">
+              <w:bottom w:val="single" w:sz="4" w:space="0" w:color="auto"/>
+              <w:right w:val="nil"/>
+            </w:tcBorders>
+          </w:tcPr>
+          <w:p>
             <w:pPr>
               <w:autoSpaceDE w:val="0"/>
               <w:autoSpaceDN w:val="0"/>
@@ -1891,8 +2428,8 @@
               <w:ind w:left="-112"/>
               <w:rPr>
                 <w:rFonts w:ascii="Times New Roman" w:hAnsi="Times New Roman" w:cs="Times New Roman"/>
-                <w:i w:val="1"/>
-                <w:iCs w:val="1"/>
+                <w:i/>
+                <w:iCs/>
                 <w:sz w:val="20"/>
                 <w:szCs w:val="20"/>
                 <w:lang w:val="ru-RU"/>
@@ -1901,32 +2438,56 @@
             <w:r>
               <w:rPr>
                 <w:rFonts w:ascii="Times New Roman" w:hAnsi="Times New Roman" w:cs="Times New Roman"/>
-                <w:i w:val="1"/>
-                <w:iCs w:val="1"/>
+                <w:i/>
+                <w:iCs/>
                 <w:sz w:val="20"/>
                 <w:szCs w:val="20"/>
                 <w:lang w:val="ru-RU"/>
               </w:rPr>
-              <w:t>Реализован парсер входных данных для формата “.</w:t>
-            </w:r>
-            <w:proofErr w:type="spellStart"/>
-            <w:r>
-              <w:rPr>
-                <w:rFonts w:ascii="Times New Roman" w:hAnsi="Times New Roman" w:cs="Times New Roman"/>
-                <w:i w:val="1"/>
-                <w:iCs w:val="1"/>
+              <w:t xml:space="preserve">Реализован </w:t>
+            </w:r>
+            <w:proofErr w:type="spellStart"/>
+            <w:r>
+              <w:rPr>
+                <w:rFonts w:ascii="Times New Roman" w:hAnsi="Times New Roman" w:cs="Times New Roman"/>
+                <w:i/>
+                <w:iCs/>
                 <w:sz w:val="20"/>
                 <w:szCs w:val="20"/>
                 <w:lang w:val="ru-RU"/>
               </w:rPr>
+              <w:t>парсер</w:t>
+            </w:r>
+            <w:proofErr w:type="spellEnd"/>
+            <w:r>
+              <w:rPr>
+                <w:rFonts w:ascii="Times New Roman" w:hAnsi="Times New Roman" w:cs="Times New Roman"/>
+                <w:i/>
+                <w:iCs/>
+                <w:sz w:val="20"/>
+                <w:szCs w:val="20"/>
+                <w:lang w:val="ru-RU"/>
+              </w:rPr>
+              <w:t xml:space="preserve"> входных данных для формата “.</w:t>
+            </w:r>
+            <w:proofErr w:type="spellStart"/>
+            <w:r>
+              <w:rPr>
+                <w:rFonts w:ascii="Times New Roman" w:hAnsi="Times New Roman" w:cs="Times New Roman"/>
+                <w:i/>
+                <w:iCs/>
+                <w:sz w:val="20"/>
+                <w:szCs w:val="20"/>
+                <w:lang w:val="ru-RU"/>
+              </w:rPr>
               <w:t>dat</w:t>
             </w:r>
             <w:proofErr w:type="spellEnd"/>
             <w:r>
               <w:rPr>
                 <w:rFonts w:ascii="Times New Roman" w:hAnsi="Times New Roman" w:cs="Times New Roman"/>
-                <w:i w:val="1"/>
-                <w:iCs w:val="1"/>
+                <w:i/>
+                <w:iCs/>
                 <w:sz w:val="20"/>
                 <w:szCs w:val="20"/>
                 <w:lang w:val="ru-RU"/>
@@ -1936,28 +2497,20 @@
           </w:p>
         </w:tc>
       </w:tr>
-      <w:tr xmlns:wp14="http://schemas.microsoft.com/office/word/2010/wordml" wp14:textId="77777777">
-        <w:tblPrEx>
-          <w:tblCellMar>
-            <w:top w:w="0" w:type="dxa"/>
-            <w:bottom w:w="0" w:type="dxa"/>
-          </w:tblCellMar>
-        </w:tblPrEx>
+      <w:tr>
         <w:tc>
           <w:tcPr>
             <w:tcW w:w="9606" w:type="dxa"/>
             <w:gridSpan w:val="4"/>
             <w:tcBorders>
-              <w:top w:val="single" w:color="auto" w:sz="4" w:space="0"/>
-              <w:left w:val="nil"/>
-              <w:bottom w:val="single" w:color="auto" w:sz="4" w:space="0"/>
-              <w:right w:val="nil"/>
-            </w:tcBorders>
-            <w:tcMar/>
-          </w:tcPr>
-          <w:p wp14:textId="706F91B1">
-            <w:pPr>
-              <w:pStyle w:val="Normal"/>
+              <w:top w:val="single" w:sz="4" w:space="0" w:color="auto"/>
+              <w:left w:val="nil"/>
+              <w:bottom w:val="single" w:sz="4" w:space="0" w:color="auto"/>
+              <w:right w:val="nil"/>
+            </w:tcBorders>
+          </w:tcPr>
+          <w:p>
+            <w:pPr>
               <w:autoSpaceDE w:val="0"/>
               <w:autoSpaceDN w:val="0"/>
               <w:adjustRightInd w:val="0"/>
@@ -1965,8 +2518,8 @@
               <w:ind w:left="-112"/>
               <w:rPr>
                 <w:rFonts w:ascii="Times New Roman" w:hAnsi="Times New Roman" w:cs="Times New Roman"/>
-                <w:i w:val="1"/>
-                <w:iCs w:val="1"/>
+                <w:i/>
+                <w:iCs/>
                 <w:sz w:val="20"/>
                 <w:szCs w:val="20"/>
                 <w:lang w:val="ru-RU"/>
@@ -1975,8 +2528,8 @@
             <w:r>
               <w:rPr>
                 <w:rFonts w:ascii="Times New Roman" w:hAnsi="Times New Roman" w:cs="Times New Roman"/>
-                <w:i w:val="1"/>
-                <w:iCs w:val="1"/>
+                <w:i/>
+                <w:iCs/>
                 <w:sz w:val="20"/>
                 <w:szCs w:val="20"/>
                 <w:lang w:val="ru-RU"/>
@@ -1986,28 +2539,20 @@
           </w:p>
         </w:tc>
       </w:tr>
-      <w:tr xmlns:wp14="http://schemas.microsoft.com/office/word/2010/wordml" wp14:textId="77777777">
-        <w:tblPrEx>
-          <w:tblCellMar>
-            <w:top w:w="0" w:type="dxa"/>
-            <w:bottom w:w="0" w:type="dxa"/>
-          </w:tblCellMar>
-        </w:tblPrEx>
+      <w:tr>
         <w:tc>
           <w:tcPr>
             <w:tcW w:w="9606" w:type="dxa"/>
             <w:gridSpan w:val="4"/>
             <w:tcBorders>
-              <w:top w:val="single" w:color="auto" w:sz="4" w:space="0"/>
-              <w:left w:val="nil"/>
-              <w:bottom w:val="single" w:color="auto" w:sz="4" w:space="0"/>
-              <w:right w:val="nil"/>
-            </w:tcBorders>
-            <w:tcMar/>
-          </w:tcPr>
-          <w:p wp14:textId="1D5A8C4F">
-            <w:pPr>
-              <w:pStyle w:val="Normal"/>
+              <w:top w:val="single" w:sz="4" w:space="0" w:color="auto"/>
+              <w:left w:val="nil"/>
+              <w:bottom w:val="single" w:sz="4" w:space="0" w:color="auto"/>
+              <w:right w:val="nil"/>
+            </w:tcBorders>
+          </w:tcPr>
+          <w:p>
+            <w:pPr>
               <w:autoSpaceDE w:val="0"/>
               <w:autoSpaceDN w:val="0"/>
               <w:adjustRightInd w:val="0"/>
@@ -2015,29 +2560,38 @@
               <w:ind w:left="-112"/>
               <w:rPr>
                 <w:rFonts w:ascii="Times New Roman" w:hAnsi="Times New Roman" w:cs="Times New Roman"/>
-                <w:i w:val="1"/>
-                <w:iCs w:val="1"/>
+                <w:i/>
+                <w:iCs/>
+                <w:sz w:val="20"/>
+                <w:szCs w:val="20"/>
+              </w:rPr>
+            </w:pPr>
+            <w:r>
+              <w:rPr>
+                <w:rFonts w:ascii="Times New Roman" w:hAnsi="Times New Roman" w:cs="Times New Roman"/>
+                <w:i/>
+                <w:iCs/>
                 <w:sz w:val="20"/>
                 <w:szCs w:val="20"/>
                 <w:lang w:val="ru-RU"/>
               </w:rPr>
-            </w:pPr>
-            <w:r>
-              <w:rPr>
-                <w:rFonts w:ascii="Times New Roman" w:hAnsi="Times New Roman" w:cs="Times New Roman"/>
-                <w:i w:val="1"/>
-                <w:iCs w:val="1"/>
-                <w:sz w:val="20"/>
-                <w:szCs w:val="20"/>
-                <w:lang w:val="ru-RU"/>
-              </w:rPr>
               <w:t>графиков</w:t>
+            </w:r>
+            <w:r>
+              <w:rPr>
+                <w:rFonts w:ascii="Times New Roman" w:hAnsi="Times New Roman" w:cs="Times New Roman"/>
+                <w:i/>
+                <w:iCs/>
+                <w:sz w:val="20"/>
+                <w:szCs w:val="20"/>
+              </w:rPr>
+              <w:t>.</w:t>
             </w:r>
           </w:p>
         </w:tc>
       </w:tr>
     </w:tbl>
-    <w:p xmlns:wp14="http://schemas.microsoft.com/office/word/2010/wordml" wp14:textId="77777777">
+    <w:p>
       <w:pPr>
         <w:tabs>
           <w:tab w:val="left" w:pos="1843"/>
@@ -2060,8 +2614,7 @@
       <w:pPr>
         <w:spacing w:line="360" w:lineRule="auto"/>
         <w:rPr>
-          <w:rFonts w:ascii="Times New Roman" w:hAnsi="Times New Roman" w:eastAsia="Times New Roman" w:cs="Times New Roman"/>
-          <w:noProof w:val="0"/>
+          <w:rFonts w:ascii="Times New Roman" w:eastAsia="Times New Roman" w:hAnsi="Times New Roman" w:cs="Times New Roman"/>
           <w:sz w:val="28"/>
           <w:szCs w:val="28"/>
           <w:lang w:val="ru-RU"/>
@@ -2069,21 +2622,19 @@
       </w:pPr>
       <w:r>
         <w:rPr>
-          <w:rFonts w:ascii="Times New Roman" w:hAnsi="Times New Roman" w:eastAsia="Times New Roman" w:cs="Times New Roman"/>
-          <w:noProof w:val="0"/>
+          <w:rFonts w:ascii="Times New Roman" w:eastAsia="Times New Roman" w:hAnsi="Times New Roman" w:cs="Times New Roman"/>
           <w:sz w:val="28"/>
           <w:szCs w:val="28"/>
           <w:lang w:val="ru-RU"/>
         </w:rPr>
-        <w:t>Студент                ______________________________   </w:t>
+        <w:t>Студент            ______________________________   </w:t>
       </w:r>
     </w:p>
     <w:p>
       <w:pPr>
         <w:spacing w:line="360" w:lineRule="auto"/>
         <w:rPr>
-          <w:rFonts w:ascii="Times New Roman" w:hAnsi="Times New Roman" w:eastAsia="Times New Roman" w:cs="Times New Roman"/>
-          <w:noProof w:val="0"/>
+          <w:rFonts w:ascii="Times New Roman" w:eastAsia="Times New Roman" w:hAnsi="Times New Roman" w:cs="Times New Roman"/>
           <w:sz w:val="28"/>
           <w:szCs w:val="28"/>
           <w:lang w:val="ru-RU"/>
@@ -2091,8 +2642,7 @@
       </w:pPr>
       <w:r>
         <w:rPr>
-          <w:rFonts w:ascii="Times New Roman" w:hAnsi="Times New Roman" w:eastAsia="Times New Roman" w:cs="Times New Roman"/>
-          <w:noProof w:val="0"/>
+          <w:rFonts w:ascii="Times New Roman" w:eastAsia="Times New Roman" w:hAnsi="Times New Roman" w:cs="Times New Roman"/>
           <w:sz w:val="28"/>
           <w:szCs w:val="28"/>
           <w:lang w:val="ru-RU"/>
@@ -2104,8 +2654,7 @@
       <w:pPr>
         <w:spacing w:line="360" w:lineRule="auto"/>
         <w:rPr>
-          <w:rFonts w:ascii="Times New Roman" w:hAnsi="Times New Roman" w:eastAsia="Times New Roman" w:cs="Times New Roman"/>
-          <w:noProof w:val="0"/>
+          <w:rFonts w:ascii="Times New Roman" w:eastAsia="Times New Roman" w:hAnsi="Times New Roman" w:cs="Times New Roman"/>
           <w:sz w:val="28"/>
           <w:szCs w:val="28"/>
           <w:lang w:val="ru-RU"/>
@@ -2113,8 +2662,7 @@
       </w:pPr>
       <w:r>
         <w:rPr>
-          <w:rFonts w:ascii="Times New Roman" w:hAnsi="Times New Roman" w:eastAsia="Times New Roman" w:cs="Times New Roman"/>
-          <w:noProof w:val="0"/>
+          <w:rFonts w:ascii="Times New Roman" w:eastAsia="Times New Roman" w:hAnsi="Times New Roman" w:cs="Times New Roman"/>
           <w:sz w:val="28"/>
           <w:szCs w:val="28"/>
           <w:lang w:val="ru-RU"/>
@@ -2123,7 +2671,7 @@
       </w:r>
     </w:p>
     <w:sectPr>
-      <w:pgSz w:w="12240" w:h="15840" w:orient="portrait"/>
+      <w:pgSz w:w="12240" w:h="15840"/>
       <w:pgMar w:top="1440" w:right="1440" w:bottom="1440" w:left="1440" w:header="720" w:footer="720" w:gutter="0"/>
       <w:cols w:space="720"/>
       <w:noEndnote/>
@@ -2133,11 +2681,11 @@
 </file>
 
 <file path=word/styles.xml><?xml version="1.0" encoding="utf-8"?>
-<w:styles xmlns:wp14="http://schemas.microsoft.com/office/word/2010/wordprocessingDrawing" xmlns:mc="http://schemas.openxmlformats.org/markup-compatibility/2006" xmlns:r="http://schemas.openxmlformats.org/officeDocument/2006/relationships" xmlns:w="http://schemas.openxmlformats.org/wordprocessingml/2006/main" xmlns:w14="http://schemas.microsoft.com/office/word/2010/wordml" xmlns:w15="http://schemas.microsoft.com/office/word/2012/wordml" xmlns:w16se="http://schemas.microsoft.com/office/word/2015/wordml/symex" mc:Ignorable="w14 w15 w16se wp14">
+<w:styles xmlns:mc="http://schemas.openxmlformats.org/markup-compatibility/2006" xmlns:r="http://schemas.openxmlformats.org/officeDocument/2006/relationships" xmlns:w="http://schemas.openxmlformats.org/wordprocessingml/2006/main" xmlns:w14="http://schemas.microsoft.com/office/word/2010/wordml" xmlns:w15="http://schemas.microsoft.com/office/word/2012/wordml" xmlns:w16cex="http://schemas.microsoft.com/office/word/2018/wordml/cex" xmlns:w16cid="http://schemas.microsoft.com/office/word/2016/wordml/cid" xmlns:w16="http://schemas.microsoft.com/office/word/2018/wordml" xmlns:w16se="http://schemas.microsoft.com/office/word/2015/wordml/symex" mc:Ignorable="w14 w15 w16se w16cid w16 w16cex">
   <w:docDefaults>
     <w:rPrDefault>
       <w:rPr>
-        <w:rFonts w:asciiTheme="minorHAnsi" w:hAnsiTheme="minorHAnsi" w:eastAsiaTheme="minorEastAsia" w:cstheme="minorBidi"/>
+        <w:rFonts w:asciiTheme="minorHAnsi" w:eastAsiaTheme="minorEastAsia" w:hAnsiTheme="minorHAnsi" w:cstheme="minorBidi"/>
         <w:sz w:val="22"/>
         <w:szCs w:val="22"/>
         <w:lang w:val="en-US" w:eastAsia="en-US" w:bidi="ar-SA"/>
@@ -2149,17 +2697,17 @@
       </w:pPr>
     </w:pPrDefault>
   </w:docDefaults>
-  <w:latentStyles w:defLockedState="0" w:defUIPriority="99" w:defSemiHidden="0" w:defUnhideWhenUsed="0" w:defQFormat="0" w:count="371">
+  <w:latentStyles w:defLockedState="0" w:defUIPriority="99" w:defSemiHidden="0" w:defUnhideWhenUsed="0" w:defQFormat="0" w:count="376">
     <w:lsdException w:name="Normal" w:uiPriority="0" w:qFormat="1"/>
     <w:lsdException w:name="heading 1" w:uiPriority="9" w:qFormat="1"/>
-    <w:lsdException w:name="heading 2" w:uiPriority="9" w:semiHidden="1" w:unhideWhenUsed="1" w:qFormat="1"/>
-    <w:lsdException w:name="heading 3" w:uiPriority="9" w:semiHidden="1" w:unhideWhenUsed="1" w:qFormat="1"/>
-    <w:lsdException w:name="heading 4" w:uiPriority="9" w:semiHidden="1" w:unhideWhenUsed="1" w:qFormat="1"/>
-    <w:lsdException w:name="heading 5" w:uiPriority="9" w:semiHidden="1" w:unhideWhenUsed="1" w:qFormat="1"/>
-    <w:lsdException w:name="heading 6" w:uiPriority="9" w:semiHidden="1" w:unhideWhenUsed="1" w:qFormat="1"/>
-    <w:lsdException w:name="heading 7" w:uiPriority="9" w:semiHidden="1" w:unhideWhenUsed="1" w:qFormat="1"/>
-    <w:lsdException w:name="heading 8" w:uiPriority="9" w:semiHidden="1" w:unhideWhenUsed="1" w:qFormat="1"/>
-    <w:lsdException w:name="heading 9" w:uiPriority="9" w:semiHidden="1" w:unhideWhenUsed="1" w:qFormat="1"/>
+    <w:lsdException w:name="heading 2" w:semiHidden="1" w:uiPriority="9" w:unhideWhenUsed="1" w:qFormat="1"/>
+    <w:lsdException w:name="heading 3" w:semiHidden="1" w:uiPriority="9" w:unhideWhenUsed="1" w:qFormat="1"/>
+    <w:lsdException w:name="heading 4" w:semiHidden="1" w:uiPriority="9" w:unhideWhenUsed="1" w:qFormat="1"/>
+    <w:lsdException w:name="heading 5" w:semiHidden="1" w:uiPriority="9" w:unhideWhenUsed="1" w:qFormat="1"/>
+    <w:lsdException w:name="heading 6" w:semiHidden="1" w:uiPriority="9" w:unhideWhenUsed="1" w:qFormat="1"/>
+    <w:lsdException w:name="heading 7" w:semiHidden="1" w:uiPriority="9" w:unhideWhenUsed="1" w:qFormat="1"/>
+    <w:lsdException w:name="heading 8" w:semiHidden="1" w:uiPriority="9" w:unhideWhenUsed="1" w:qFormat="1"/>
+    <w:lsdException w:name="heading 9" w:semiHidden="1" w:uiPriority="9" w:unhideWhenUsed="1" w:qFormat="1"/>
     <w:lsdException w:name="index 1" w:semiHidden="1" w:unhideWhenUsed="1"/>
     <w:lsdException w:name="index 2" w:semiHidden="1" w:unhideWhenUsed="1"/>
     <w:lsdException w:name="index 3" w:semiHidden="1" w:unhideWhenUsed="1"/>
@@ -2169,22 +2717,22 @@
     <w:lsdException w:name="index 7" w:semiHidden="1" w:unhideWhenUsed="1"/>
     <w:lsdException w:name="index 8" w:semiHidden="1" w:unhideWhenUsed="1"/>
     <w:lsdException w:name="index 9" w:semiHidden="1" w:unhideWhenUsed="1"/>
-    <w:lsdException w:name="toc 1" w:uiPriority="39" w:semiHidden="1" w:unhideWhenUsed="1"/>
-    <w:lsdException w:name="toc 2" w:uiPriority="39" w:semiHidden="1" w:unhideWhenUsed="1"/>
-    <w:lsdException w:name="toc 3" w:uiPriority="39" w:semiHidden="1" w:unhideWhenUsed="1"/>
-    <w:lsdException w:name="toc 4" w:uiPriority="39" w:semiHidden="1" w:unhideWhenUsed="1"/>
-    <w:lsdException w:name="toc 5" w:uiPriority="39" w:semiHidden="1" w:unhideWhenUsed="1"/>
-    <w:lsdException w:name="toc 6" w:uiPriority="39" w:semiHidden="1" w:unhideWhenUsed="1"/>
-    <w:lsdException w:name="toc 7" w:uiPriority="39" w:semiHidden="1" w:unhideWhenUsed="1"/>
-    <w:lsdException w:name="toc 8" w:uiPriority="39" w:semiHidden="1" w:unhideWhenUsed="1"/>
-    <w:lsdException w:name="toc 9" w:uiPriority="39" w:semiHidden="1" w:unhideWhenUsed="1"/>
+    <w:lsdException w:name="toc 1" w:semiHidden="1" w:uiPriority="39" w:unhideWhenUsed="1"/>
+    <w:lsdException w:name="toc 2" w:semiHidden="1" w:uiPriority="39" w:unhideWhenUsed="1"/>
+    <w:lsdException w:name="toc 3" w:semiHidden="1" w:uiPriority="39" w:unhideWhenUsed="1"/>
+    <w:lsdException w:name="toc 4" w:semiHidden="1" w:uiPriority="39" w:unhideWhenUsed="1"/>
+    <w:lsdException w:name="toc 5" w:semiHidden="1" w:uiPriority="39" w:unhideWhenUsed="1"/>
+    <w:lsdException w:name="toc 6" w:semiHidden="1" w:uiPriority="39" w:unhideWhenUsed="1"/>
+    <w:lsdException w:name="toc 7" w:semiHidden="1" w:uiPriority="39" w:unhideWhenUsed="1"/>
+    <w:lsdException w:name="toc 8" w:semiHidden="1" w:uiPriority="39" w:unhideWhenUsed="1"/>
+    <w:lsdException w:name="toc 9" w:semiHidden="1" w:uiPriority="39" w:unhideWhenUsed="1"/>
     <w:lsdException w:name="Normal Indent" w:semiHidden="1" w:unhideWhenUsed="1"/>
     <w:lsdException w:name="footnote text" w:semiHidden="1" w:unhideWhenUsed="1"/>
     <w:lsdException w:name="annotation text" w:semiHidden="1" w:unhideWhenUsed="1"/>
     <w:lsdException w:name="header" w:semiHidden="1" w:unhideWhenUsed="1"/>
     <w:lsdException w:name="footer" w:semiHidden="1" w:unhideWhenUsed="1"/>
     <w:lsdException w:name="index heading" w:semiHidden="1" w:unhideWhenUsed="1"/>
-    <w:lsdException w:name="caption" w:uiPriority="35" w:semiHidden="1" w:unhideWhenUsed="1" w:qFormat="1"/>
+    <w:lsdException w:name="caption" w:semiHidden="1" w:uiPriority="35" w:unhideWhenUsed="1" w:qFormat="1"/>
     <w:lsdException w:name="table of figures" w:semiHidden="1" w:unhideWhenUsed="1"/>
     <w:lsdException w:name="envelope address" w:semiHidden="1" w:unhideWhenUsed="1"/>
     <w:lsdException w:name="envelope return" w:semiHidden="1" w:unhideWhenUsed="1"/>
@@ -2215,7 +2763,7 @@
     <w:lsdException w:name="Title" w:uiPriority="10" w:qFormat="1"/>
     <w:lsdException w:name="Closing" w:semiHidden="1" w:unhideWhenUsed="1"/>
     <w:lsdException w:name="Signature" w:semiHidden="1" w:unhideWhenUsed="1"/>
-    <w:lsdException w:name="Default Paragraph Font" w:uiPriority="1" w:semiHidden="1" w:unhideWhenUsed="1"/>
+    <w:lsdException w:name="Default Paragraph Font" w:semiHidden="1" w:uiPriority="1" w:unhideWhenUsed="1"/>
     <w:lsdException w:name="Body Text" w:semiHidden="1" w:unhideWhenUsed="1"/>
     <w:lsdException w:name="Body Text Indent" w:semiHidden="1" w:unhideWhenUsed="1"/>
     <w:lsdException w:name="List Continue" w:semiHidden="1" w:unhideWhenUsed="1"/>
@@ -2255,7 +2803,6 @@
     <w:lsdException w:name="HTML Sample" w:semiHidden="1" w:unhideWhenUsed="1"/>
     <w:lsdException w:name="HTML Typewriter" w:semiHidden="1" w:unhideWhenUsed="1"/>
     <w:lsdException w:name="HTML Variable" w:semiHidden="1" w:unhideWhenUsed="1"/>
-    <w:lsdException w:name="Normal Table" w:semiHidden="1" w:unhideWhenUsed="1"/>
     <w:lsdException w:name="annotation subject" w:semiHidden="1" w:unhideWhenUsed="1"/>
     <w:lsdException w:name="No List" w:semiHidden="1" w:unhideWhenUsed="1"/>
     <w:lsdException w:name="Outline List 1" w:semiHidden="1" w:unhideWhenUsed="1"/>
@@ -2298,11 +2845,8 @@
     <w:lsdException w:name="Table Contemporary" w:semiHidden="1" w:unhideWhenUsed="1"/>
     <w:lsdException w:name="Table Elegant" w:semiHidden="1" w:unhideWhenUsed="1"/>
     <w:lsdException w:name="Table Professional" w:semiHidden="1" w:unhideWhenUsed="1"/>
-    <w:lsdException w:name="Table Subtle 1" w:semiHidden="1" w:unhideWhenUsed="1"/>
     <w:lsdException w:name="Table Subtle 2" w:semiHidden="1" w:unhideWhenUsed="1"/>
     <w:lsdException w:name="Table Web 1" w:semiHidden="1" w:unhideWhenUsed="1"/>
-    <w:lsdException w:name="Table Web 2" w:semiHidden="1" w:unhideWhenUsed="1"/>
-    <w:lsdException w:name="Table Web 3" w:semiHidden="1" w:unhideWhenUsed="1"/>
     <w:lsdException w:name="Balloon Text" w:semiHidden="1" w:unhideWhenUsed="1"/>
     <w:lsdException w:name="Table Grid" w:uiPriority="39"/>
     <w:lsdException w:name="Table Theme" w:semiHidden="1" w:unhideWhenUsed="1"/>
@@ -2415,8 +2959,8 @@
     <w:lsdException w:name="Subtle Reference" w:uiPriority="31" w:qFormat="1"/>
     <w:lsdException w:name="Intense Reference" w:uiPriority="32" w:qFormat="1"/>
     <w:lsdException w:name="Book Title" w:uiPriority="33" w:qFormat="1"/>
-    <w:lsdException w:name="Bibliography" w:uiPriority="37" w:semiHidden="1" w:unhideWhenUsed="1"/>
-    <w:lsdException w:name="TOC Heading" w:uiPriority="39" w:semiHidden="1" w:unhideWhenUsed="1" w:qFormat="1"/>
+    <w:lsdException w:name="Bibliography" w:semiHidden="1" w:uiPriority="37" w:unhideWhenUsed="1"/>
+    <w:lsdException w:name="TOC Heading" w:semiHidden="1" w:uiPriority="39" w:unhideWhenUsed="1" w:qFormat="1"/>
     <w:lsdException w:name="Plain Table 1" w:uiPriority="41"/>
     <w:lsdException w:name="Plain Table 2" w:uiPriority="42"/>
     <w:lsdException w:name="Plain Table 3" w:uiPriority="43"/>
@@ -2521,18 +3065,23 @@
     <w:lsdException w:name="List Table 5 Dark Accent 6" w:uiPriority="50"/>
     <w:lsdException w:name="List Table 6 Colorful Accent 6" w:uiPriority="51"/>
     <w:lsdException w:name="List Table 7 Colorful Accent 6" w:uiPriority="52"/>
+    <w:lsdException w:name="Mention" w:semiHidden="1" w:unhideWhenUsed="1"/>
+    <w:lsdException w:name="Smart Hyperlink" w:semiHidden="1" w:unhideWhenUsed="1"/>
+    <w:lsdException w:name="Hashtag" w:semiHidden="1" w:unhideWhenUsed="1"/>
+    <w:lsdException w:name="Unresolved Mention" w:semiHidden="1" w:unhideWhenUsed="1"/>
+    <w:lsdException w:name="Smart Link" w:semiHidden="1" w:unhideWhenUsed="1"/>
   </w:latentStyles>
-  <w:style w:type="paragraph" w:styleId="Normal" w:default="1">
+  <w:style w:type="paragraph" w:default="1" w:styleId="Normal">
     <w:name w:val="Normal"/>
     <w:qFormat/>
   </w:style>
-  <w:style w:type="character" w:styleId="DefaultParagraphFont" w:default="1">
+  <w:style w:type="character" w:default="1" w:styleId="DefaultParagraphFont">
     <w:name w:val="Default Paragraph Font"/>
     <w:uiPriority w:val="1"/>
     <w:semiHidden/>
     <w:unhideWhenUsed/>
   </w:style>
-  <w:style w:type="table" w:styleId="TableNormal" w:default="1">
+  <w:style w:type="table" w:default="1" w:styleId="TableNormal">
     <w:name w:val="Normal Table"/>
     <w:uiPriority w:val="99"/>
     <w:semiHidden/>
@@ -2547,7 +3096,7 @@
       </w:tblCellMar>
     </w:tblPr>
   </w:style>
-  <w:style w:type="numbering" w:styleId="NoList" w:default="1">
+  <w:style w:type="numbering" w:default="1" w:styleId="NoList">
     <w:name w:val="No List"/>
     <w:uiPriority w:val="99"/>
     <w:semiHidden/>
@@ -2815,4 +3364,16 @@
     </a:ext>
   </a:extLst>
 </a:theme>
+</file>
+
+<file path=customXml/item1.xml><?xml version="1.0" encoding="utf-8"?>
+<b:Sources xmlns:b="http://schemas.openxmlformats.org/officeDocument/2006/bibliography" xmlns="http://schemas.openxmlformats.org/officeDocument/2006/bibliography" SelectedStyle="/APASixthEditionOfficeOnline.xsl" StyleName="APA" Version="6"/>
+</file>
+
+<file path=customXml/itemProps1.xml><?xml version="1.0" encoding="utf-8"?>
+<ds:datastoreItem xmlns:ds="http://schemas.openxmlformats.org/officeDocument/2006/customXml" ds:itemID="{25D40221-838E-3845-9E9C-AB158E947903}">
+  <ds:schemaRefs>
+    <ds:schemaRef ds:uri="http://schemas.openxmlformats.org/officeDocument/2006/bibliography"/>
+  </ds:schemaRefs>
+</ds:datastoreItem>
 </file>
</xml_diff>